<commit_message>
Initial commit of document
</commit_message>
<xml_diff>
--- a/doc/ДР_магистър_Борислав_Марков_0MI3400048.docx
+++ b/doc/ДР_магистър_Борислав_Марков_0MI3400048.docx
@@ -2431,6 +2431,9 @@
               <w:jc w:val="center"/>
             </w:pPr>
             <w:r>
+              <w:rPr>
+                <w:noProof/>
+              </w:rPr>
               <w:lastRenderedPageBreak/>
               <w:drawing>
                 <wp:inline distT="0" distB="0" distL="0" distR="0" wp14:anchorId="319EDEBF" wp14:editId="1FBA9E1C">
@@ -2654,13 +2657,7 @@
           </w:tcPr>
           <w:p>
             <w:r>
-              <w:t>М</w:t>
-            </w:r>
-            <w:r>
-              <w:t>ини</w:t>
-            </w:r>
-            <w:r>
-              <w:t>мален вектор на наблюдението</w:t>
+              <w:t>Минимален вектор на наблюдението</w:t>
             </w:r>
           </w:p>
         </w:tc>
@@ -2724,13 +2721,8 @@
             <w:pPr>
               <w:pStyle w:val="code"/>
             </w:pPr>
-            <w:proofErr w:type="spellStart"/>
-            <w:r>
-              <w:t>gym.make</w:t>
-            </w:r>
-            <w:proofErr w:type="spellEnd"/>
-            <w:r>
-              <w:t>("CartPole-v1")</w:t>
+            <w:r>
+              <w:t>gym.make("CartPole-v1")</w:t>
             </w:r>
           </w:p>
         </w:tc>
@@ -3265,7 +3257,6 @@
       <w:r>
         <w:t xml:space="preserve"> е мембранният потенциал, </w:t>
       </w:r>
-      <w:proofErr w:type="spellStart"/>
       <w:r>
         <w:rPr>
           <w:lang w:val="en-US"/>
@@ -3279,7 +3270,6 @@
         </w:rPr>
         <w:t>leak</w:t>
       </w:r>
-      <w:proofErr w:type="spellEnd"/>
       <w:r>
         <w:rPr>
           <w:vertAlign w:val="subscript"/>
@@ -3298,7 +3288,6 @@
       <w:r>
         <w:t xml:space="preserve">проводимостта на клетъчната мембрана, </w:t>
       </w:r>
-      <w:proofErr w:type="spellStart"/>
       <w:r>
         <w:rPr>
           <w:lang w:val="en-US"/>
@@ -3312,7 +3301,6 @@
         </w:rPr>
         <w:t>leak</w:t>
       </w:r>
-      <w:proofErr w:type="spellEnd"/>
       <w:r>
         <w:t xml:space="preserve"> </w:t>
       </w:r>
@@ -3396,7 +3384,6 @@
       <w:r>
         <w:t xml:space="preserve">На фигурата се вижда, че при напрежение надвишаващо </w:t>
       </w:r>
-      <w:proofErr w:type="spellStart"/>
       <w:r>
         <w:rPr>
           <w:lang w:val="en-US"/>
@@ -3410,7 +3397,6 @@
         </w:rPr>
         <w:t>thresh</w:t>
       </w:r>
-      <w:proofErr w:type="spellEnd"/>
       <w:r>
         <w:rPr>
           <w:vertAlign w:val="subscript"/>
@@ -3461,7 +3447,6 @@
         </w:rPr>
         <w:t xml:space="preserve">При липса на входни токове или шум се забелязва как напрежението намалява експоненциално, стремейки се към </w:t>
       </w:r>
-      <w:proofErr w:type="spellStart"/>
       <w:r>
         <w:rPr>
           <w:lang w:val="en-US"/>
@@ -3475,7 +3460,6 @@
         </w:rPr>
         <w:t>leak</w:t>
       </w:r>
-      <w:proofErr w:type="spellEnd"/>
       <w:r>
         <w:t>.</w:t>
       </w:r>
@@ -3500,6 +3484,9 @@
     </w:p>
     <w:p>
       <w:r>
+        <w:rPr>
+          <w:noProof/>
+        </w:rPr>
         <w:drawing>
           <wp:inline distT="0" distB="0" distL="0" distR="0" wp14:anchorId="6BB0A3C8" wp14:editId="0ADEBC41">
             <wp:extent cx="5731510" cy="1670685"/>
@@ -3542,10 +3529,7 @@
         <w:pStyle w:val="Quote"/>
       </w:pPr>
       <w:r>
-        <w:t xml:space="preserve">Фиг. 4.2.2 </w:t>
-      </w:r>
-      <w:r>
-        <w:t>Резонансен отговор на мезенцефалния V неврон на мозъчния ствол на плъх към импулси</w:t>
+        <w:t>Фиг. 4.2.2 Резонансен отговор на мезенцефалния V неврон на мозъчния ствол на плъх към импулси</w:t>
       </w:r>
       <w:r>
         <w:t xml:space="preserve"> </w:t>
@@ -3554,10 +3538,7 @@
         <w:t>инжектиран ток с период от 10 ms</w:t>
       </w:r>
       <w:r>
-        <w:t xml:space="preserve">. </w:t>
-      </w:r>
-      <w:r>
-        <w:t xml:space="preserve">Адаптация от </w:t>
+        <w:t xml:space="preserve">. Адаптация от </w:t>
       </w:r>
       <w:r>
         <w:t>[3].</w:t>
@@ -3568,58 +3549,19 @@
         <w:t xml:space="preserve">Неврона се стимулира с три токови импулса. Когато честотата на стимулация е висока (5 милисекунден период), имитирайки силен вход, неврона дори не предизвиква спайк. </w:t>
       </w:r>
       <w:r>
-        <w:t>Въпреки това, стимулация с по-ниска честота (10</w:t>
-      </w:r>
-      <w:r>
-        <w:t xml:space="preserve"> милисекунден</w:t>
-      </w:r>
-      <w:r>
-        <w:t xml:space="preserve"> период), който резонира с честотата на подпраговите трептения на неврона</w:t>
+        <w:t>Въпреки това, стимулация с по-ниска честота (10 милисекунден период), който резонира с честотата на подпраговите трептения на неврона предизвиква пикова реакция, независимо дали стимулацията е възбуждаща или инхибираща. Стимулация с още по-ниска честота (период от 15 ms)</w:t>
       </w:r>
       <w:r>
         <w:t xml:space="preserve"> </w:t>
       </w:r>
       <w:r>
-        <w:t>предизвиква пикова реакция, независимо дали стимулацията е възбуждаща или инхибираща.</w:t>
-      </w:r>
-      <w:r>
-        <w:t xml:space="preserve"> </w:t>
-      </w:r>
-      <w:r>
-        <w:t>Стимулация с още по-ниска честота (период от 15 ms)</w:t>
-      </w:r>
-      <w:r>
-        <w:t xml:space="preserve"> </w:t>
-      </w:r>
-      <w:r>
         <w:t xml:space="preserve">не може </w:t>
       </w:r>
       <w:r>
-        <w:t>отново</w:t>
-      </w:r>
-      <w:r>
-        <w:t xml:space="preserve"> </w:t>
-      </w:r>
-      <w:r>
-        <w:t>да предизвика пикова реакция.</w:t>
-      </w:r>
-      <w:r>
-        <w:t xml:space="preserve"> </w:t>
-      </w:r>
-      <w:r>
-        <w:t>По този начин невронът е чувствителен само към входовете с резонансна честота. Също</w:t>
-      </w:r>
-      <w:r>
-        <w:t xml:space="preserve"> </w:t>
-      </w:r>
-      <w:r>
-        <w:t>импулсите, приложени към кортикален пирамидален неврон, предизвикват отговор само в първия случай</w:t>
-      </w:r>
-      <w:r>
-        <w:t xml:space="preserve"> </w:t>
-      </w:r>
-      <w:r>
-        <w:t>(малък период), но не и в останалите случаи.</w:t>
+        <w:t xml:space="preserve">отново </w:t>
+      </w:r>
+      <w:r>
+        <w:t>да предизвика пикова реакция. По този начин невронът е чувствителен само към входовете с резонансна честота. Също импулсите, приложени към кортикален пирамидален неврон, предизвикват отговор само в първия случай (малък период), но не и в останалите случаи.</w:t>
       </w:r>
     </w:p>
     <w:p>
@@ -3856,7 +3798,7 @@
     </w:p>
     <w:p>
       <w:r>
-        <w:t>Новите възли се създават с командата Create(), която приема като аргументи името на модела на желания тип възел и по желание броя на възлите, които трябва да бъдат създадени, и инициализиращите параметри. Функцията връща NodeCollection от манипулатори към новите възли, които можете да присвоите на променлива за по-късна употреба. NodeCollection е компактно представяне на манипулаторите на възлите, които са цели числа, наречени идентификатори. Много функции на PyNEST очакват или връщат NodeCollection. По този начин е лесно да се прилагат функции към големи набори от възли с едно извикване на функция.</w:t>
+        <w:t>Новите възли се създават с командата Create(), която приема като аргументи името на модела на желания тип възел и по желание броя на възлите, които трябва да бъдат създадени, и инициализиращите параметри. Функцията връща NodeCollection от манипулатори към новите възли, които можете да присвоите на променлива за по-късна употреба. NodeCollection е компактно представяне на манипулаторите на възлите, които са цели числа, наречени идентификатори. Много функции на NEST очакват или връщат NodeCollection. По този начин е лесно да се прилагат функции към големи набори от възли с едно извикване на функция.</w:t>
       </w:r>
     </w:p>
     <w:p>
@@ -3872,14 +3814,12 @@
       <w:r>
         <w:t>[</w:t>
       </w:r>
-      <w:proofErr w:type="spellStart"/>
       <w:r>
         <w:rPr>
           <w:lang w:val="en-US"/>
         </w:rPr>
         <w:t>pA</w:t>
       </w:r>
-      <w:proofErr w:type="spellEnd"/>
       <w:r>
         <w:t>]</w:t>
       </w:r>
@@ -3953,11 +3893,9 @@
               </w:rPr>
               <w:t>.</w:t>
             </w:r>
-            <w:proofErr w:type="spellStart"/>
             <w:r>
               <w:t>pyplot</w:t>
             </w:r>
-            <w:proofErr w:type="spellEnd"/>
             <w:r>
               <w:rPr>
                 <w:lang w:val="bg-BG"/>
@@ -3973,11 +3911,9 @@
               </w:rPr>
               <w:t xml:space="preserve"> </w:t>
             </w:r>
-            <w:proofErr w:type="spellStart"/>
             <w:r>
               <w:t>plt</w:t>
             </w:r>
-            <w:proofErr w:type="spellEnd"/>
           </w:p>
           <w:p>
             <w:pPr>
@@ -4015,11 +3951,9 @@
               </w:rPr>
               <w:t>.</w:t>
             </w:r>
-            <w:proofErr w:type="spellStart"/>
             <w:r>
               <w:t>ResetKernel</w:t>
             </w:r>
-            <w:proofErr w:type="spellEnd"/>
             <w:r>
               <w:rPr>
                 <w:lang w:val="bg-BG"/>
@@ -4061,22 +3995,18 @@
               </w:rPr>
               <w:t>("</w:t>
             </w:r>
-            <w:proofErr w:type="spellStart"/>
             <w:r>
               <w:t>iaf</w:t>
             </w:r>
-            <w:proofErr w:type="spellEnd"/>
             <w:r>
               <w:rPr>
                 <w:lang w:val="bg-BG"/>
               </w:rPr>
               <w:t>_</w:t>
             </w:r>
-            <w:proofErr w:type="spellStart"/>
             <w:r>
               <w:t>psc</w:t>
             </w:r>
-            <w:proofErr w:type="spellEnd"/>
             <w:r>
               <w:rPr>
                 <w:lang w:val="bg-BG"/>
@@ -4162,11 +4092,9 @@
                 <w:lang w:val="bg-BG"/>
               </w:rPr>
             </w:pPr>
-            <w:proofErr w:type="spellStart"/>
             <w:r>
               <w:t>spikerecorder</w:t>
             </w:r>
-            <w:proofErr w:type="spellEnd"/>
             <w:r>
               <w:rPr>
                 <w:lang w:val="bg-BG"/>
@@ -4288,11 +4216,9 @@
               </w:rPr>
               <w:t xml:space="preserve">, </w:t>
             </w:r>
-            <w:proofErr w:type="spellStart"/>
             <w:r>
               <w:t>spikerecorder</w:t>
             </w:r>
-            <w:proofErr w:type="spellEnd"/>
             <w:r>
               <w:rPr>
                 <w:lang w:val="bg-BG"/>
@@ -4333,22 +4259,18 @@
                 <w:lang w:val="bg-BG"/>
               </w:rPr>
             </w:pPr>
-            <w:proofErr w:type="spellStart"/>
             <w:r>
               <w:t>plt</w:t>
             </w:r>
-            <w:proofErr w:type="spellEnd"/>
             <w:r>
               <w:rPr>
                 <w:lang w:val="bg-BG"/>
               </w:rPr>
               <w:t>.</w:t>
             </w:r>
-            <w:proofErr w:type="spellStart"/>
             <w:r>
               <w:t>rcParams</w:t>
             </w:r>
-            <w:proofErr w:type="spellEnd"/>
             <w:r>
               <w:rPr>
                 <w:lang w:val="bg-BG"/>
@@ -4364,11 +4286,9 @@
               </w:rPr>
               <w:t>.</w:t>
             </w:r>
-            <w:proofErr w:type="spellStart"/>
             <w:r>
               <w:t>figsize</w:t>
             </w:r>
-            <w:proofErr w:type="spellEnd"/>
             <w:r>
               <w:rPr>
                 <w:lang w:val="bg-BG"/>
@@ -4442,55 +4362,24 @@
             <w:pPr>
               <w:pStyle w:val="code"/>
             </w:pPr>
-            <w:proofErr w:type="spellStart"/>
-            <w:r>
-              <w:t>plt.show</w:t>
-            </w:r>
-            <w:proofErr w:type="spellEnd"/>
-            <w:r>
-              <w:t>()</w:t>
+            <w:r>
+              <w:t>plt.show()</w:t>
             </w:r>
           </w:p>
           <w:p>
             <w:pPr>
               <w:pStyle w:val="code"/>
             </w:pPr>
-            <w:proofErr w:type="spellStart"/>
-            <w:r>
-              <w:t>nest.raster_plot.from_device</w:t>
-            </w:r>
-            <w:proofErr w:type="spellEnd"/>
-            <w:r>
-              <w:t>(</w:t>
-            </w:r>
-            <w:proofErr w:type="spellStart"/>
-            <w:r>
-              <w:t>spikerecorder</w:t>
-            </w:r>
-            <w:proofErr w:type="spellEnd"/>
-            <w:r>
-              <w:t>, hist=False, title="</w:t>
-            </w:r>
-            <w:proofErr w:type="spellStart"/>
-            <w:r>
-              <w:t>spikerecorder</w:t>
-            </w:r>
-            <w:proofErr w:type="spellEnd"/>
-            <w:r>
-              <w:t>")</w:t>
+            <w:r>
+              <w:t>nest.raster_plot.from_device(spikerecorder, hist=False, title="spikerecorder")</w:t>
             </w:r>
           </w:p>
           <w:p>
             <w:pPr>
               <w:pStyle w:val="code"/>
             </w:pPr>
-            <w:proofErr w:type="spellStart"/>
-            <w:r>
-              <w:t>plt.show</w:t>
-            </w:r>
-            <w:proofErr w:type="spellEnd"/>
-            <w:r>
-              <w:t>()</w:t>
+            <w:r>
+              <w:t>plt.show()</w:t>
             </w:r>
           </w:p>
         </w:tc>
@@ -4523,6 +4412,29 @@
       </w:r>
       <w:r>
         <w:t xml:space="preserve"> с един неврон и симулация от 1000 милисекунди</w:t>
+      </w:r>
+    </w:p>
+    <w:p>
+      <w:r>
+        <w:t xml:space="preserve">Редът, в който са зададени аргументите на Connect(), отразява потока от събития: ако невронът </w:t>
+      </w:r>
+      <w:r>
+        <w:t>генерира спайкове</w:t>
+      </w:r>
+      <w:r>
+        <w:t xml:space="preserve">, той изпраща събитие до записващото устройство за </w:t>
+      </w:r>
+      <w:r>
+        <w:t>спайкове</w:t>
+      </w:r>
+      <w:r>
+        <w:t xml:space="preserve">. Обратно, </w:t>
+      </w:r>
+      <w:r>
+        <w:t>волтметърът</w:t>
+      </w:r>
+      <w:r>
+        <w:t xml:space="preserve"> периодично изпраща заявки до неврона, за да поиска неговия мембранен потенциал в този момент. Това може да се разглежда като перфектен електрод, забит в неврона.</w:t>
       </w:r>
     </w:p>
     <w:p>
@@ -4662,114 +4574,352 @@
       </w:pPr>
       <w:bookmarkStart w:id="7" w:name="_Toc129388344"/>
       <w:r>
+        <w:lastRenderedPageBreak/>
         <w:t>Подход за решаване на задачата</w:t>
       </w:r>
       <w:bookmarkEnd w:id="7"/>
     </w:p>
     <w:p>
-      <w:proofErr w:type="spellStart"/>
-      <w:r>
-        <w:rPr>
-          <w:lang w:val="en-US"/>
-        </w:rPr>
-        <w:t>FrozenLake</w:t>
-      </w:r>
-      <w:proofErr w:type="spellEnd"/>
+      <w:r>
+        <w:t xml:space="preserve">Обучението с </w:t>
+      </w:r>
+      <w:r>
+        <w:t>поощрение и наказание(</w:t>
+      </w:r>
+      <w:r>
+        <w:rPr>
+          <w:lang w:val="en-US"/>
+        </w:rPr>
+        <w:t>Reinforcement</w:t>
+      </w:r>
       <w:r>
         <w:t xml:space="preserve"> </w:t>
       </w:r>
       <w:r>
-        <w:t xml:space="preserve">като задача за </w:t>
-      </w:r>
-      <w:r>
-        <w:rPr>
-          <w:lang w:val="en-US"/>
-        </w:rPr>
-        <w:t>Reinforcement</w:t>
+        <w:rPr>
+          <w:lang w:val="en-US"/>
+        </w:rPr>
+        <w:t>learning</w:t>
+      </w:r>
+      <w:r>
+        <w:t>)</w:t>
+      </w:r>
+      <w:r>
+        <w:t xml:space="preserve"> е да научите какво да правите</w:t>
       </w:r>
       <w:r>
         <w:t xml:space="preserve"> </w:t>
       </w:r>
       <w:r>
-        <w:rPr>
-          <w:lang w:val="en-US"/>
-        </w:rPr>
-        <w:t>Learning</w:t>
+        <w:t xml:space="preserve">как да </w:t>
+      </w:r>
+      <w:r>
+        <w:t>съпоставяте</w:t>
+      </w:r>
+      <w:r>
+        <w:t xml:space="preserve"> ситуациите към действията</w:t>
+      </w:r>
+      <w:r>
+        <w:t>, така че да</w:t>
       </w:r>
       <w:r>
         <w:t xml:space="preserve"> </w:t>
       </w:r>
       <w:r>
-        <w:t>е формулирана като агент и среда, взаимодействащи си чрез марковски процес. След всяко действие на агентът</w:t>
+        <w:t xml:space="preserve">се </w:t>
+      </w:r>
+      <w:r>
+        <w:t xml:space="preserve">максимизира цифров сигнал за </w:t>
+      </w:r>
+      <w:r>
+        <w:t xml:space="preserve">получаване на </w:t>
+      </w:r>
+      <w:r>
+        <w:t>награда.</w:t>
       </w:r>
       <w:r>
         <w:t xml:space="preserve"> </w:t>
       </w:r>
       <w:r>
-        <w:rPr>
-          <w:lang w:val="en-US"/>
-        </w:rPr>
-        <w:t>A</w:t>
-      </w:r>
-      <w:r>
-        <w:rPr>
-          <w:vertAlign w:val="subscript"/>
-          <w:lang w:val="en-US"/>
-        </w:rPr>
-        <w:t>t</w:t>
-      </w:r>
-      <w:r>
-        <w:t xml:space="preserve"> средата ни отговаря с ново състояние </w:t>
-      </w:r>
-      <w:r>
-        <w:rPr>
-          <w:lang w:val="en-US"/>
-        </w:rPr>
-        <w:t>S</w:t>
-      </w:r>
-      <w:r>
-        <w:rPr>
-          <w:vertAlign w:val="subscript"/>
-          <w:lang w:val="en-US"/>
-        </w:rPr>
-        <w:t>t</w:t>
-      </w:r>
-      <w:r>
-        <w:rPr>
-          <w:vertAlign w:val="subscript"/>
-        </w:rPr>
-        <w:t xml:space="preserve">+1 </w:t>
-      </w:r>
-      <w:r>
-        <w:t>и</w:t>
-      </w:r>
-      <w:r>
-        <w:t xml:space="preserve"> се дава съответната награда </w:t>
-      </w:r>
-      <w:r>
-        <w:rPr>
-          <w:lang w:val="en-US"/>
-        </w:rPr>
-        <w:t>R</w:t>
-      </w:r>
-      <w:r>
-        <w:rPr>
-          <w:vertAlign w:val="subscript"/>
-          <w:lang w:val="en-US"/>
-        </w:rPr>
-        <w:t>t</w:t>
-      </w:r>
-      <w:r>
-        <w:rPr>
-          <w:vertAlign w:val="subscript"/>
-        </w:rPr>
-        <w:t>+1</w:t>
+        <w:t xml:space="preserve">На обучаемия </w:t>
+      </w:r>
+      <w:r>
+        <w:t xml:space="preserve">агент </w:t>
+      </w:r>
+      <w:r>
+        <w:t xml:space="preserve">не се казва какви действия трябва да направи, но вместо това трябва да </w:t>
+      </w:r>
+      <w:r>
+        <w:t xml:space="preserve">се </w:t>
+      </w:r>
+      <w:r>
+        <w:t xml:space="preserve">открие кои действия носят най-голяма награда, като </w:t>
+      </w:r>
+      <w:r>
+        <w:t>се</w:t>
+      </w:r>
+      <w:r>
+        <w:t xml:space="preserve"> изпробват</w:t>
+      </w:r>
+      <w:r>
+        <w:t xml:space="preserve"> такива евентуални действия</w:t>
       </w:r>
       <w:r>
         <w:t>.</w:t>
+      </w:r>
+      <w:r>
+        <w:t xml:space="preserve"> </w:t>
+      </w:r>
+      <w:r>
+        <w:t>В най-интересните и трудни случаи действията могат да засегнат не само непосредствен</w:t>
+      </w:r>
+      <w:r>
+        <w:t>ата</w:t>
+      </w:r>
+      <w:r>
+        <w:t xml:space="preserve"> </w:t>
+      </w:r>
+      <w:r>
+        <w:t>награда, но също и следващата ситуация и чрез това всички последващи награди. Тези дв</w:t>
+      </w:r>
+      <w:r>
+        <w:rPr>
+          <w:lang w:val="en-US"/>
+        </w:rPr>
+        <w:t>e</w:t>
+      </w:r>
+      <w:r>
+        <w:t xml:space="preserve"> </w:t>
+      </w:r>
+      <w:r>
+        <w:t xml:space="preserve">характеристики - търсене по принцип проба-грешка и </w:t>
+      </w:r>
+      <w:r>
+        <w:t>отложено</w:t>
+      </w:r>
+      <w:r>
+        <w:t xml:space="preserve"> възнаграждение - са двете най-важни</w:t>
+      </w:r>
+      <w:r>
+        <w:t xml:space="preserve"> </w:t>
+      </w:r>
+      <w:r>
+        <w:t xml:space="preserve">отличителни черти на </w:t>
+      </w:r>
+      <w:r>
+        <w:t>реинфорсмънт обучението</w:t>
+      </w:r>
+      <w:r>
+        <w:t>.</w:t>
+      </w:r>
+      <w:r>
+        <w:t xml:space="preserve"> То</w:t>
+      </w:r>
+      <w:r>
+        <w:t xml:space="preserve"> е различно от обучението </w:t>
+      </w:r>
+      <w:r>
+        <w:t>с учител</w:t>
+      </w:r>
+      <w:r>
+        <w:t xml:space="preserve">, </w:t>
+      </w:r>
+      <w:r>
+        <w:t xml:space="preserve">едно от най-изучаваните и </w:t>
+      </w:r>
+      <w:r>
+        <w:t xml:space="preserve">най-актуалните изследвания в областта на машинното </w:t>
+      </w:r>
+      <w:r>
+        <w:t>само</w:t>
+      </w:r>
+      <w:r>
+        <w:t xml:space="preserve">обучение. </w:t>
+      </w:r>
+      <w:r>
+        <w:t>Обучението с учител</w:t>
+      </w:r>
+      <w:r>
+        <w:t xml:space="preserve"> е </w:t>
+      </w:r>
+      <w:r>
+        <w:t>такова, че се обучава от зададено</w:t>
+      </w:r>
+      <w:r>
+        <w:t xml:space="preserve">, предварително маркирано </w:t>
+      </w:r>
+      <w:r>
+        <w:t>обучаемо множество данни, предоставено от външен източник.</w:t>
+      </w:r>
+      <w:r>
+        <w:t xml:space="preserve"> Реинфорсмънт обучението </w:t>
+      </w:r>
+      <w:r>
+        <w:t xml:space="preserve">също е различно </w:t>
+      </w:r>
+      <w:r>
+        <w:t xml:space="preserve">и </w:t>
+      </w:r>
+      <w:r>
+        <w:t xml:space="preserve">от машинно </w:t>
+      </w:r>
+      <w:r>
+        <w:t>само</w:t>
+      </w:r>
+      <w:r>
+        <w:t>обучение</w:t>
+      </w:r>
+      <w:r>
+        <w:t xml:space="preserve"> без учител</w:t>
+      </w:r>
+      <w:r>
+        <w:t>, което обикновено е свързано с намиране на структура, скрита в колекции от</w:t>
+      </w:r>
+      <w:r>
+        <w:t xml:space="preserve"> </w:t>
+      </w:r>
+      <w:r>
+        <w:t xml:space="preserve">немаркирани данни. </w:t>
+      </w:r>
+      <w:r>
+        <w:t>Т</w:t>
+      </w:r>
+      <w:r>
+        <w:t xml:space="preserve">ермините </w:t>
+      </w:r>
+      <w:r>
+        <w:t xml:space="preserve">обучение с учител и  обучение без учителне могат да </w:t>
+      </w:r>
+      <w:r>
+        <w:t xml:space="preserve">класифицират изчерпателно парадигмите на машинното </w:t>
+      </w:r>
+      <w:r>
+        <w:t>само</w:t>
+      </w:r>
+      <w:r>
+        <w:t xml:space="preserve">обучение. </w:t>
+      </w:r>
+      <w:r>
+        <w:t xml:space="preserve">Някои могат са си мислят, че реинфорсмънт обучението е обучение без учител, </w:t>
+      </w:r>
+      <w:r>
+        <w:t xml:space="preserve">тъй като не разчита на примери за правилно поведение, </w:t>
+      </w:r>
+      <w:r>
+        <w:t xml:space="preserve">но реинфорсмънт обучението </w:t>
+      </w:r>
+      <w:r>
+        <w:t>се опитва</w:t>
+      </w:r>
+      <w:r>
+        <w:t xml:space="preserve"> </w:t>
+      </w:r>
+      <w:r>
+        <w:t>да увеличи максимално сигнала за награда, вместо да се опитва да намери скрита структура.</w:t>
       </w:r>
     </w:p>
     <w:p>
+      <w:r>
+        <w:rPr>
+          <w:lang w:val="en-US"/>
+        </w:rPr>
+        <w:t>CartPole</w:t>
+      </w:r>
+      <w:r>
+        <w:t xml:space="preserve"> </w:t>
+      </w:r>
+      <w:r>
+        <w:t xml:space="preserve">като задача за </w:t>
+      </w:r>
+      <w:r>
+        <w:rPr>
+          <w:lang w:val="en-US"/>
+        </w:rPr>
+        <w:t>Reinforcement</w:t>
+      </w:r>
+      <w:r>
+        <w:t xml:space="preserve"> </w:t>
+      </w:r>
+      <w:r>
+        <w:rPr>
+          <w:lang w:val="en-US"/>
+        </w:rPr>
+        <w:t>Learning</w:t>
+      </w:r>
+      <w:r>
+        <w:t xml:space="preserve"> </w:t>
+      </w:r>
+      <w:r>
+        <w:t>е формулирана като агент и среда, взаимодействащи си чрез марковски процес. След всяко действие на агентът</w:t>
+      </w:r>
+      <w:r>
+        <w:t xml:space="preserve"> </w:t>
+      </w:r>
+      <w:r>
+        <w:rPr>
+          <w:lang w:val="en-US"/>
+        </w:rPr>
+        <w:t>A</w:t>
+      </w:r>
+      <w:r>
+        <w:rPr>
+          <w:vertAlign w:val="subscript"/>
+          <w:lang w:val="en-US"/>
+        </w:rPr>
+        <w:t>t</w:t>
+      </w:r>
+      <w:r>
+        <w:t xml:space="preserve"> средата ни отговаря с ново състояние </w:t>
+      </w:r>
+      <w:r>
+        <w:rPr>
+          <w:lang w:val="en-US"/>
+        </w:rPr>
+        <w:t>S</w:t>
+      </w:r>
+      <w:r>
+        <w:rPr>
+          <w:vertAlign w:val="subscript"/>
+          <w:lang w:val="en-US"/>
+        </w:rPr>
+        <w:t>t</w:t>
+      </w:r>
+      <w:r>
+        <w:rPr>
+          <w:vertAlign w:val="subscript"/>
+        </w:rPr>
+        <w:t xml:space="preserve">+1 </w:t>
+      </w:r>
+      <w:r>
+        <w:t>и</w:t>
+      </w:r>
+      <w:r>
+        <w:t xml:space="preserve"> се дава съответната награда </w:t>
+      </w:r>
+      <w:r>
+        <w:rPr>
+          <w:lang w:val="en-US"/>
+        </w:rPr>
+        <w:t>R</w:t>
+      </w:r>
+      <w:r>
+        <w:rPr>
+          <w:vertAlign w:val="subscript"/>
+          <w:lang w:val="en-US"/>
+        </w:rPr>
+        <w:t>t</w:t>
+      </w:r>
+      <w:r>
+        <w:rPr>
+          <w:vertAlign w:val="subscript"/>
+        </w:rPr>
+        <w:t>+1</w:t>
+      </w:r>
+      <w:r>
+        <w:t>.</w:t>
+      </w:r>
+    </w:p>
+    <w:p>
       <w:pPr>
         <w:jc w:val="center"/>
       </w:pPr>
@@ -4778,7 +4928,6 @@
           <w:noProof/>
           <w:lang w:eastAsia="bg-BG"/>
         </w:rPr>
-        <w:lastRenderedPageBreak/>
         <w:drawing>
           <wp:inline distT="0" distB="0" distL="0" distR="0" wp14:anchorId="64E88A30" wp14:editId="480A3957">
             <wp:extent cx="3570918" cy="1187606"/>
@@ -4837,6 +4986,1497 @@
       </w:r>
     </w:p>
     <w:p>
+      <w:pPr>
+        <w:rPr>
+          <w:rFonts w:eastAsiaTheme="minorEastAsia"/>
+        </w:rPr>
+      </w:pPr>
+      <w:r>
+        <w:lastRenderedPageBreak/>
+        <w:t xml:space="preserve">Целта на агента е да максимизира кумулативната награда в дългосрочен план. Формално поредицата от получаваните </w:t>
+      </w:r>
+      <w:r>
+        <w:t>наградите</w:t>
+      </w:r>
+      <w:r>
+        <w:t xml:space="preserve"> след стъпка на времето </w:t>
+      </w:r>
+      <w:r>
+        <w:rPr>
+          <w:lang w:val="en-US"/>
+        </w:rPr>
+        <w:t>t</w:t>
+      </w:r>
+      <w:r>
+        <w:t xml:space="preserve"> означаваме с </w:t>
+      </w:r>
+      <m:oMath>
+        <m:sSub>
+          <m:sSubPr>
+            <m:ctrlPr>
+              <w:rPr>
+                <w:rFonts w:ascii="Cambria Math" w:hAnsi="Cambria Math"/>
+                <w:i/>
+              </w:rPr>
+            </m:ctrlPr>
+          </m:sSubPr>
+          <m:e>
+            <m:r>
+              <w:rPr>
+                <w:rFonts w:ascii="Cambria Math" w:hAnsi="Cambria Math"/>
+              </w:rPr>
+              <m:t>R</m:t>
+            </m:r>
+          </m:e>
+          <m:sub>
+            <m:r>
+              <w:rPr>
+                <w:rFonts w:ascii="Cambria Math" w:hAnsi="Cambria Math"/>
+              </w:rPr>
+              <m:t>t</m:t>
+            </m:r>
+            <m:r>
+              <w:rPr>
+                <w:rFonts w:ascii="Cambria Math" w:hAnsi="Cambria Math"/>
+              </w:rPr>
+              <m:t>+1</m:t>
+            </m:r>
+          </m:sub>
+        </m:sSub>
+        <m:r>
+          <w:rPr>
+            <w:rFonts w:ascii="Cambria Math" w:hAnsi="Cambria Math"/>
+          </w:rPr>
+          <m:t>,</m:t>
+        </m:r>
+        <m:sSub>
+          <m:sSubPr>
+            <m:ctrlPr>
+              <w:rPr>
+                <w:rFonts w:ascii="Cambria Math" w:hAnsi="Cambria Math"/>
+                <w:i/>
+              </w:rPr>
+            </m:ctrlPr>
+          </m:sSubPr>
+          <m:e>
+            <m:r>
+              <w:rPr>
+                <w:rFonts w:ascii="Cambria Math" w:hAnsi="Cambria Math"/>
+              </w:rPr>
+              <m:t>R</m:t>
+            </m:r>
+          </m:e>
+          <m:sub>
+            <m:r>
+              <w:rPr>
+                <w:rFonts w:ascii="Cambria Math" w:hAnsi="Cambria Math"/>
+              </w:rPr>
+              <m:t>t</m:t>
+            </m:r>
+            <m:r>
+              <w:rPr>
+                <w:rFonts w:ascii="Cambria Math" w:hAnsi="Cambria Math"/>
+              </w:rPr>
+              <m:t>+2</m:t>
+            </m:r>
+          </m:sub>
+        </m:sSub>
+        <m:r>
+          <w:rPr>
+            <w:rFonts w:ascii="Cambria Math" w:hAnsi="Cambria Math"/>
+          </w:rPr>
+          <m:t>,</m:t>
+        </m:r>
+        <m:sSub>
+          <m:sSubPr>
+            <m:ctrlPr>
+              <w:rPr>
+                <w:rFonts w:ascii="Cambria Math" w:hAnsi="Cambria Math"/>
+                <w:i/>
+              </w:rPr>
+            </m:ctrlPr>
+          </m:sSubPr>
+          <m:e>
+            <m:r>
+              <w:rPr>
+                <w:rFonts w:ascii="Cambria Math" w:hAnsi="Cambria Math"/>
+              </w:rPr>
+              <m:t>R</m:t>
+            </m:r>
+          </m:e>
+          <m:sub>
+            <m:r>
+              <w:rPr>
+                <w:rFonts w:ascii="Cambria Math" w:hAnsi="Cambria Math"/>
+              </w:rPr>
+              <m:t>t+</m:t>
+            </m:r>
+            <m:r>
+              <w:rPr>
+                <w:rFonts w:ascii="Cambria Math" w:hAnsi="Cambria Math"/>
+              </w:rPr>
+              <m:t>3</m:t>
+            </m:r>
+          </m:sub>
+        </m:sSub>
+        <m:r>
+          <w:rPr>
+            <w:rFonts w:ascii="Cambria Math" w:hAnsi="Cambria Math"/>
+          </w:rPr>
+          <m:t>,</m:t>
+        </m:r>
+        <m:r>
+          <w:rPr>
+            <w:rFonts w:ascii="Cambria Math" w:hAnsi="Cambria Math"/>
+          </w:rPr>
+          <m:t xml:space="preserve"> …</m:t>
+        </m:r>
+      </m:oMath>
+      <w:r>
+        <w:rPr>
+          <w:rFonts w:eastAsiaTheme="minorEastAsia"/>
+        </w:rPr>
+        <w:t xml:space="preserve">  . </w:t>
+      </w:r>
+      <w:r>
+        <w:rPr>
+          <w:rFonts w:eastAsiaTheme="minorEastAsia"/>
+        </w:rPr>
+        <w:t xml:space="preserve">Генерално </w:t>
+      </w:r>
+      <w:r>
+        <w:rPr>
+          <w:rFonts w:eastAsiaTheme="minorEastAsia"/>
+        </w:rPr>
+        <w:t xml:space="preserve">се </w:t>
+      </w:r>
+      <w:r>
+        <w:rPr>
+          <w:rFonts w:eastAsiaTheme="minorEastAsia"/>
+        </w:rPr>
+        <w:t xml:space="preserve">иска да </w:t>
+      </w:r>
+      <w:r>
+        <w:rPr>
+          <w:rFonts w:eastAsiaTheme="minorEastAsia"/>
+        </w:rPr>
+        <w:t xml:space="preserve">се </w:t>
+      </w:r>
+      <w:r>
+        <w:rPr>
+          <w:rFonts w:eastAsiaTheme="minorEastAsia"/>
+        </w:rPr>
+        <w:t>максимизира очакваната награда</w:t>
+      </w:r>
+      <w:r>
+        <w:rPr>
+          <w:rFonts w:eastAsiaTheme="minorEastAsia"/>
+        </w:rPr>
+        <w:t>,</w:t>
+      </w:r>
+      <w:r>
+        <w:rPr>
+          <w:rFonts w:eastAsiaTheme="minorEastAsia"/>
+        </w:rPr>
+        <w:t xml:space="preserve"> </w:t>
+      </w:r>
+      <w:r>
+        <w:rPr>
+          <w:rFonts w:eastAsiaTheme="minorEastAsia"/>
+        </w:rPr>
+        <w:t xml:space="preserve">като награда за някаква поредица от действия, означаваме </w:t>
+      </w:r>
+      <w:r>
+        <w:rPr>
+          <w:rFonts w:eastAsiaTheme="minorEastAsia"/>
+        </w:rPr>
+        <w:t>с</w:t>
+      </w:r>
+      <w:r>
+        <w:rPr>
+          <w:rFonts w:eastAsiaTheme="minorEastAsia"/>
+        </w:rPr>
+        <w:t xml:space="preserve"> </w:t>
+      </w:r>
+      <w:r>
+        <w:rPr>
+          <w:rFonts w:eastAsiaTheme="minorEastAsia"/>
+          <w:lang w:val="en-US"/>
+        </w:rPr>
+        <w:t>G</w:t>
+      </w:r>
+      <w:r>
+        <w:rPr>
+          <w:rFonts w:eastAsiaTheme="minorEastAsia"/>
+          <w:vertAlign w:val="subscript"/>
+          <w:lang w:val="en-US"/>
+        </w:rPr>
+        <w:t>t</w:t>
+      </w:r>
+      <w:r>
+        <w:rPr>
+          <w:rFonts w:eastAsiaTheme="minorEastAsia"/>
+        </w:rPr>
+        <w:t xml:space="preserve">. В най-опростеният случай </w:t>
+      </w:r>
+      <w:r>
+        <w:rPr>
+          <w:rFonts w:eastAsiaTheme="minorEastAsia"/>
+        </w:rPr>
+        <w:t xml:space="preserve">кумулативната </w:t>
+      </w:r>
+      <w:r>
+        <w:rPr>
+          <w:rFonts w:eastAsiaTheme="minorEastAsia"/>
+        </w:rPr>
+        <w:t>наградата е сумата от награди за всяка стъпка</w:t>
+      </w:r>
+      <w:r>
+        <w:rPr>
+          <w:rFonts w:eastAsiaTheme="minorEastAsia"/>
+        </w:rPr>
+        <w:t>:</w:t>
+      </w:r>
+    </w:p>
+    <w:p>
+      <w:pPr>
+        <w:rPr>
+          <w:rFonts w:eastAsiaTheme="minorEastAsia"/>
+          <w:i/>
+        </w:rPr>
+      </w:pPr>
+      <m:oMathPara>
+        <m:oMath>
+          <m:sSub>
+            <m:sSubPr>
+              <m:ctrlPr>
+                <w:rPr>
+                  <w:rFonts w:ascii="Cambria Math" w:hAnsi="Cambria Math"/>
+                  <w:i/>
+                </w:rPr>
+              </m:ctrlPr>
+            </m:sSubPr>
+            <m:e>
+              <m:r>
+                <w:rPr>
+                  <w:rFonts w:ascii="Cambria Math" w:hAnsi="Cambria Math"/>
+                </w:rPr>
+                <m:t>G</m:t>
+              </m:r>
+            </m:e>
+            <m:sub>
+              <m:r>
+                <w:rPr>
+                  <w:rFonts w:ascii="Cambria Math" w:hAnsi="Cambria Math"/>
+                </w:rPr>
+                <m:t>t</m:t>
+              </m:r>
+            </m:sub>
+          </m:sSub>
+          <m:acc>
+            <m:accPr>
+              <m:chr m:val="̇"/>
+              <m:ctrlPr>
+                <w:rPr>
+                  <w:rFonts w:ascii="Cambria Math" w:hAnsi="Cambria Math"/>
+                  <w:i/>
+                </w:rPr>
+              </m:ctrlPr>
+            </m:accPr>
+            <m:e>
+              <m:r>
+                <w:rPr>
+                  <w:rFonts w:ascii="Cambria Math" w:hAnsi="Cambria Math"/>
+                </w:rPr>
+                <m:t>=</m:t>
+              </m:r>
+            </m:e>
+          </m:acc>
+          <m:sSub>
+            <m:sSubPr>
+              <m:ctrlPr>
+                <w:rPr>
+                  <w:rFonts w:ascii="Cambria Math" w:hAnsi="Cambria Math"/>
+                  <w:i/>
+                </w:rPr>
+              </m:ctrlPr>
+            </m:sSubPr>
+            <m:e>
+              <m:r>
+                <w:rPr>
+                  <w:rFonts w:ascii="Cambria Math" w:hAnsi="Cambria Math"/>
+                </w:rPr>
+                <m:t>R</m:t>
+              </m:r>
+            </m:e>
+            <m:sub>
+              <m:r>
+                <w:rPr>
+                  <w:rFonts w:ascii="Cambria Math" w:hAnsi="Cambria Math"/>
+                </w:rPr>
+                <m:t>t</m:t>
+              </m:r>
+              <m:r>
+                <w:rPr>
+                  <w:rFonts w:ascii="Cambria Math" w:hAnsi="Cambria Math"/>
+                </w:rPr>
+                <m:t>+1</m:t>
+              </m:r>
+            </m:sub>
+          </m:sSub>
+          <m:sSub>
+            <m:sSubPr>
+              <m:ctrlPr>
+                <w:rPr>
+                  <w:rFonts w:ascii="Cambria Math" w:hAnsi="Cambria Math"/>
+                  <w:i/>
+                </w:rPr>
+              </m:ctrlPr>
+            </m:sSubPr>
+            <m:e>
+              <m:r>
+                <w:rPr>
+                  <w:rFonts w:ascii="Cambria Math" w:hAnsi="Cambria Math"/>
+                </w:rPr>
+                <m:t xml:space="preserve">+ </m:t>
+              </m:r>
+              <m:r>
+                <w:rPr>
+                  <w:rFonts w:ascii="Cambria Math" w:hAnsi="Cambria Math"/>
+                </w:rPr>
+                <m:t>R</m:t>
+              </m:r>
+            </m:e>
+            <m:sub>
+              <m:r>
+                <w:rPr>
+                  <w:rFonts w:ascii="Cambria Math" w:hAnsi="Cambria Math"/>
+                </w:rPr>
+                <m:t>t</m:t>
+              </m:r>
+              <m:r>
+                <w:rPr>
+                  <w:rFonts w:ascii="Cambria Math" w:hAnsi="Cambria Math"/>
+                </w:rPr>
+                <m:t>+2</m:t>
+              </m:r>
+            </m:sub>
+          </m:sSub>
+          <m:sSub>
+            <m:sSubPr>
+              <m:ctrlPr>
+                <w:rPr>
+                  <w:rFonts w:ascii="Cambria Math" w:hAnsi="Cambria Math"/>
+                  <w:i/>
+                </w:rPr>
+              </m:ctrlPr>
+            </m:sSubPr>
+            <m:e>
+              <m:r>
+                <w:rPr>
+                  <w:rFonts w:ascii="Cambria Math" w:hAnsi="Cambria Math"/>
+                </w:rPr>
+                <m:t>+ R</m:t>
+              </m:r>
+            </m:e>
+            <m:sub>
+              <m:r>
+                <w:rPr>
+                  <w:rFonts w:ascii="Cambria Math" w:hAnsi="Cambria Math"/>
+                </w:rPr>
+                <m:t>t+</m:t>
+              </m:r>
+              <m:r>
+                <w:rPr>
+                  <w:rFonts w:ascii="Cambria Math" w:hAnsi="Cambria Math"/>
+                </w:rPr>
+                <m:t>3</m:t>
+              </m:r>
+            </m:sub>
+          </m:sSub>
+          <m:r>
+            <w:rPr>
+              <w:rFonts w:ascii="Cambria Math" w:hAnsi="Cambria Math"/>
+            </w:rPr>
+            <m:t>+…</m:t>
+          </m:r>
+          <m:sSub>
+            <m:sSubPr>
+              <m:ctrlPr>
+                <w:rPr>
+                  <w:rFonts w:ascii="Cambria Math" w:hAnsi="Cambria Math"/>
+                  <w:i/>
+                </w:rPr>
+              </m:ctrlPr>
+            </m:sSubPr>
+            <m:e>
+              <m:r>
+                <w:rPr>
+                  <w:rFonts w:ascii="Cambria Math" w:hAnsi="Cambria Math"/>
+                </w:rPr>
+                <m:t>+ R</m:t>
+              </m:r>
+            </m:e>
+            <m:sub>
+              <m:r>
+                <w:rPr>
+                  <w:rFonts w:ascii="Cambria Math" w:hAnsi="Cambria Math"/>
+                </w:rPr>
+                <m:t>t+</m:t>
+              </m:r>
+              <m:r>
+                <w:rPr>
+                  <w:rFonts w:ascii="Cambria Math" w:hAnsi="Cambria Math"/>
+                </w:rPr>
+                <m:t>T</m:t>
+              </m:r>
+            </m:sub>
+          </m:sSub>
+        </m:oMath>
+      </m:oMathPara>
+    </w:p>
+    <w:p>
+      <w:pPr>
+        <w:rPr>
+          <w:rFonts w:eastAsiaTheme="minorEastAsia"/>
+          <w:iCs/>
+        </w:rPr>
+      </w:pPr>
+      <w:r>
+        <w:rPr>
+          <w:rFonts w:eastAsiaTheme="minorEastAsia"/>
+          <w:iCs/>
+        </w:rPr>
+        <w:t xml:space="preserve">Където </w:t>
+      </w:r>
+      <w:r>
+        <w:rPr>
+          <w:rFonts w:eastAsiaTheme="minorEastAsia"/>
+          <w:iCs/>
+          <w:lang w:val="en-US"/>
+        </w:rPr>
+        <w:t>T</w:t>
+      </w:r>
+      <w:r>
+        <w:rPr>
+          <w:rFonts w:eastAsiaTheme="minorEastAsia"/>
+          <w:iCs/>
+        </w:rPr>
+        <w:t xml:space="preserve"> е крайната стъпка. Този подход е в случай, когато имаме край на някаква поредица от взаимодействия на Агент-Среда, която поредица ще наричаме </w:t>
+      </w:r>
+      <w:r>
+        <w:rPr>
+          <w:rFonts w:eastAsiaTheme="minorEastAsia"/>
+          <w:b/>
+          <w:bCs/>
+          <w:iCs/>
+        </w:rPr>
+        <w:t>епизод</w:t>
+      </w:r>
+      <w:r>
+        <w:rPr>
+          <w:rFonts w:eastAsiaTheme="minorEastAsia"/>
+          <w:iCs/>
+        </w:rPr>
+        <w:t>.</w:t>
+      </w:r>
+      <w:r>
+        <w:rPr>
+          <w:rFonts w:eastAsiaTheme="minorEastAsia"/>
+          <w:iCs/>
+        </w:rPr>
+        <w:t xml:space="preserve"> Епизодът приключва с успех или неуспех в зависимост от играта.</w:t>
+      </w:r>
+      <w:r>
+        <w:rPr>
+          <w:rFonts w:eastAsiaTheme="minorEastAsia"/>
+          <w:iCs/>
+        </w:rPr>
+        <w:t xml:space="preserve"> Епизодите са независими един от друг и всеки епизод стартира независимо от това дали предшестващият го е приключил с успех или неуспех.</w:t>
+      </w:r>
+      <w:r>
+        <w:rPr>
+          <w:rFonts w:eastAsiaTheme="minorEastAsia"/>
+          <w:iCs/>
+        </w:rPr>
+        <w:t xml:space="preserve"> Времето за приключване на епизод, </w:t>
+      </w:r>
+      <w:r>
+        <w:rPr>
+          <w:rFonts w:eastAsiaTheme="minorEastAsia"/>
+          <w:iCs/>
+          <w:lang w:val="en-US"/>
+        </w:rPr>
+        <w:t>T</w:t>
+      </w:r>
+      <w:r>
+        <w:rPr>
+          <w:rFonts w:eastAsiaTheme="minorEastAsia"/>
+          <w:iCs/>
+        </w:rPr>
+        <w:t>,</w:t>
+      </w:r>
+      <w:r>
+        <w:rPr>
+          <w:rFonts w:eastAsiaTheme="minorEastAsia"/>
+          <w:iCs/>
+        </w:rPr>
+        <w:t xml:space="preserve"> е случайна променлива и варира от епизод до епизод. За случаите при</w:t>
+      </w:r>
+      <w:r>
+        <w:rPr>
+          <w:rFonts w:eastAsiaTheme="minorEastAsia"/>
+          <w:iCs/>
+        </w:rPr>
+        <w:t xml:space="preserve"> </w:t>
+      </w:r>
+      <w:r>
+        <w:rPr>
+          <w:rFonts w:eastAsiaTheme="minorEastAsia"/>
+          <w:iCs/>
+        </w:rPr>
+        <w:t xml:space="preserve">постоянно вървящи процеси </w:t>
+      </w:r>
+      <m:oMath>
+        <m:r>
+          <w:rPr>
+            <w:rFonts w:ascii="Cambria Math" w:eastAsiaTheme="minorEastAsia" w:hAnsi="Cambria Math"/>
+            <w:lang w:val="en-US"/>
+          </w:rPr>
+          <m:t>T</m:t>
+        </m:r>
+        <m:r>
+          <w:rPr>
+            <w:rFonts w:ascii="Cambria Math" w:eastAsiaTheme="minorEastAsia" w:hAnsi="Cambria Math"/>
+          </w:rPr>
+          <m:t>=∞</m:t>
+        </m:r>
+      </m:oMath>
+      <w:r>
+        <w:rPr>
+          <w:rFonts w:eastAsiaTheme="minorEastAsia"/>
+          <w:iCs/>
+        </w:rPr>
+        <w:t xml:space="preserve"> и формулировката за </w:t>
+      </w:r>
+      <w:r>
+        <w:rPr>
+          <w:rFonts w:eastAsiaTheme="minorEastAsia"/>
+          <w:iCs/>
+          <w:lang w:val="en-US"/>
+        </w:rPr>
+        <w:t>G</w:t>
+      </w:r>
+      <w:r>
+        <w:rPr>
+          <w:rFonts w:eastAsiaTheme="minorEastAsia"/>
+          <w:iCs/>
+          <w:vertAlign w:val="subscript"/>
+          <w:lang w:val="en-US"/>
+        </w:rPr>
+        <w:t>t</w:t>
+      </w:r>
+      <w:r>
+        <w:rPr>
+          <w:rFonts w:eastAsiaTheme="minorEastAsia"/>
+          <w:iCs/>
+        </w:rPr>
+        <w:t xml:space="preserve"> </w:t>
+      </w:r>
+      <w:r>
+        <w:rPr>
+          <w:rFonts w:eastAsiaTheme="minorEastAsia"/>
+          <w:iCs/>
+        </w:rPr>
+        <w:t>става неподходяща ,тъй като функцията, която се опитваме да максимизираме става безкрайност. Поради това в теорията на реинфорсмънт обучението се въвежда фактор</w:t>
+      </w:r>
+      <w:r>
+        <w:rPr>
+          <w:rFonts w:eastAsiaTheme="minorEastAsia"/>
+          <w:iCs/>
+        </w:rPr>
+        <w:t>:</w:t>
+      </w:r>
+      <w:r>
+        <w:rPr>
+          <w:rFonts w:eastAsiaTheme="minorEastAsia"/>
+          <w:iCs/>
+        </w:rPr>
+        <w:t xml:space="preserve"> </w:t>
+      </w:r>
+    </w:p>
+    <w:p>
+      <w:pPr>
+        <w:rPr>
+          <w:rFonts w:eastAsiaTheme="minorEastAsia"/>
+        </w:rPr>
+      </w:pPr>
+      <m:oMathPara>
+        <m:oMath>
+          <m:sSub>
+            <m:sSubPr>
+              <m:ctrlPr>
+                <w:rPr>
+                  <w:rFonts w:ascii="Cambria Math" w:hAnsi="Cambria Math"/>
+                  <w:i/>
+                </w:rPr>
+              </m:ctrlPr>
+            </m:sSubPr>
+            <m:e>
+              <m:r>
+                <w:rPr>
+                  <w:rFonts w:ascii="Cambria Math" w:hAnsi="Cambria Math"/>
+                </w:rPr>
+                <m:t>G</m:t>
+              </m:r>
+            </m:e>
+            <m:sub>
+              <m:r>
+                <w:rPr>
+                  <w:rFonts w:ascii="Cambria Math" w:hAnsi="Cambria Math"/>
+                </w:rPr>
+                <m:t>t</m:t>
+              </m:r>
+            </m:sub>
+          </m:sSub>
+          <m:acc>
+            <m:accPr>
+              <m:chr m:val="̇"/>
+              <m:ctrlPr>
+                <w:rPr>
+                  <w:rFonts w:ascii="Cambria Math" w:hAnsi="Cambria Math"/>
+                  <w:i/>
+                </w:rPr>
+              </m:ctrlPr>
+            </m:accPr>
+            <m:e>
+              <m:r>
+                <w:rPr>
+                  <w:rFonts w:ascii="Cambria Math" w:hAnsi="Cambria Math"/>
+                </w:rPr>
+                <m:t>=</m:t>
+              </m:r>
+            </m:e>
+          </m:acc>
+          <m:sSub>
+            <m:sSubPr>
+              <m:ctrlPr>
+                <w:rPr>
+                  <w:rFonts w:ascii="Cambria Math" w:hAnsi="Cambria Math"/>
+                  <w:i/>
+                </w:rPr>
+              </m:ctrlPr>
+            </m:sSubPr>
+            <m:e>
+              <m:r>
+                <w:rPr>
+                  <w:rFonts w:ascii="Cambria Math" w:hAnsi="Cambria Math"/>
+                </w:rPr>
+                <m:t>R</m:t>
+              </m:r>
+            </m:e>
+            <m:sub>
+              <m:r>
+                <w:rPr>
+                  <w:rFonts w:ascii="Cambria Math" w:hAnsi="Cambria Math"/>
+                </w:rPr>
+                <m:t>t+1</m:t>
+              </m:r>
+            </m:sub>
+          </m:sSub>
+          <m:sSub>
+            <m:sSubPr>
+              <m:ctrlPr>
+                <w:rPr>
+                  <w:rFonts w:ascii="Cambria Math" w:hAnsi="Cambria Math"/>
+                  <w:i/>
+                </w:rPr>
+              </m:ctrlPr>
+            </m:sSubPr>
+            <m:e>
+              <m:r>
+                <w:rPr>
+                  <w:rFonts w:ascii="Cambria Math" w:hAnsi="Cambria Math"/>
+                </w:rPr>
+                <m:t xml:space="preserve">+ </m:t>
+              </m:r>
+              <m:r>
+                <w:rPr>
+                  <w:rFonts w:ascii="Cambria Math" w:hAnsi="Cambria Math"/>
+                </w:rPr>
+                <m:t>γ</m:t>
+              </m:r>
+              <m:r>
+                <w:rPr>
+                  <w:rFonts w:ascii="Cambria Math" w:hAnsi="Cambria Math"/>
+                </w:rPr>
+                <m:t>R</m:t>
+              </m:r>
+            </m:e>
+            <m:sub>
+              <m:r>
+                <w:rPr>
+                  <w:rFonts w:ascii="Cambria Math" w:hAnsi="Cambria Math"/>
+                </w:rPr>
+                <m:t>t+2</m:t>
+              </m:r>
+            </m:sub>
+          </m:sSub>
+          <m:sSub>
+            <m:sSubPr>
+              <m:ctrlPr>
+                <w:rPr>
+                  <w:rFonts w:ascii="Cambria Math" w:hAnsi="Cambria Math"/>
+                  <w:i/>
+                </w:rPr>
+              </m:ctrlPr>
+            </m:sSubPr>
+            <m:e>
+              <m:r>
+                <w:rPr>
+                  <w:rFonts w:ascii="Cambria Math" w:hAnsi="Cambria Math"/>
+                </w:rPr>
+                <m:t xml:space="preserve">+ </m:t>
+              </m:r>
+              <m:sSup>
+                <m:sSupPr>
+                  <m:ctrlPr>
+                    <w:rPr>
+                      <w:rFonts w:ascii="Cambria Math" w:hAnsi="Cambria Math"/>
+                      <w:i/>
+                    </w:rPr>
+                  </m:ctrlPr>
+                </m:sSupPr>
+                <m:e>
+                  <m:r>
+                    <w:rPr>
+                      <w:rFonts w:ascii="Cambria Math" w:hAnsi="Cambria Math"/>
+                    </w:rPr>
+                    <m:t>γ</m:t>
+                  </m:r>
+                </m:e>
+                <m:sup>
+                  <m:r>
+                    <w:rPr>
+                      <w:rFonts w:ascii="Cambria Math" w:hAnsi="Cambria Math"/>
+                    </w:rPr>
+                    <m:t>2</m:t>
+                  </m:r>
+                </m:sup>
+              </m:sSup>
+              <m:r>
+                <w:rPr>
+                  <w:rFonts w:ascii="Cambria Math" w:hAnsi="Cambria Math"/>
+                </w:rPr>
+                <m:t>R</m:t>
+              </m:r>
+            </m:e>
+            <m:sub>
+              <m:r>
+                <w:rPr>
+                  <w:rFonts w:ascii="Cambria Math" w:hAnsi="Cambria Math"/>
+                </w:rPr>
+                <m:t>t+3</m:t>
+              </m:r>
+            </m:sub>
+          </m:sSub>
+          <m:r>
+            <w:rPr>
+              <w:rFonts w:ascii="Cambria Math" w:hAnsi="Cambria Math"/>
+            </w:rPr>
+            <m:t>+…</m:t>
+          </m:r>
+          <m:r>
+            <w:rPr>
+              <w:rFonts w:ascii="Cambria Math" w:hAnsi="Cambria Math"/>
+            </w:rPr>
+            <m:t>=</m:t>
+          </m:r>
+          <m:nary>
+            <m:naryPr>
+              <m:chr m:val="∑"/>
+              <m:limLoc m:val="undOvr"/>
+              <m:ctrlPr>
+                <w:rPr>
+                  <w:rFonts w:ascii="Cambria Math" w:hAnsi="Cambria Math"/>
+                  <w:i/>
+                </w:rPr>
+              </m:ctrlPr>
+            </m:naryPr>
+            <m:sub>
+              <m:r>
+                <w:rPr>
+                  <w:rFonts w:ascii="Cambria Math" w:hAnsi="Cambria Math"/>
+                </w:rPr>
+                <m:t>k=0</m:t>
+              </m:r>
+            </m:sub>
+            <m:sup>
+              <m:r>
+                <w:rPr>
+                  <w:rFonts w:ascii="Cambria Math" w:hAnsi="Cambria Math"/>
+                </w:rPr>
+                <m:t>∞</m:t>
+              </m:r>
+            </m:sup>
+            <m:e>
+              <m:sSup>
+                <m:sSupPr>
+                  <m:ctrlPr>
+                    <w:rPr>
+                      <w:rFonts w:ascii="Cambria Math" w:hAnsi="Cambria Math"/>
+                      <w:i/>
+                    </w:rPr>
+                  </m:ctrlPr>
+                </m:sSupPr>
+                <m:e>
+                  <m:r>
+                    <w:rPr>
+                      <w:rFonts w:ascii="Cambria Math" w:hAnsi="Cambria Math"/>
+                    </w:rPr>
+                    <m:t>γ</m:t>
+                  </m:r>
+                </m:e>
+                <m:sup>
+                  <m:r>
+                    <w:rPr>
+                      <w:rFonts w:ascii="Cambria Math" w:hAnsi="Cambria Math"/>
+                    </w:rPr>
+                    <m:t>k</m:t>
+                  </m:r>
+                </m:sup>
+              </m:sSup>
+              <m:sSub>
+                <m:sSubPr>
+                  <m:ctrlPr>
+                    <w:rPr>
+                      <w:rFonts w:ascii="Cambria Math" w:hAnsi="Cambria Math"/>
+                      <w:i/>
+                    </w:rPr>
+                  </m:ctrlPr>
+                </m:sSubPr>
+                <m:e>
+                  <m:r>
+                    <w:rPr>
+                      <w:rFonts w:ascii="Cambria Math" w:hAnsi="Cambria Math"/>
+                    </w:rPr>
+                    <m:t>R</m:t>
+                  </m:r>
+                </m:e>
+                <m:sub>
+                  <m:r>
+                    <w:rPr>
+                      <w:rFonts w:ascii="Cambria Math" w:hAnsi="Cambria Math"/>
+                    </w:rPr>
+                    <m:t>t+k+1</m:t>
+                  </m:r>
+                </m:sub>
+              </m:sSub>
+            </m:e>
+          </m:nary>
+        </m:oMath>
+      </m:oMathPara>
+    </w:p>
+    <w:p>
+      <w:pPr>
+        <w:rPr>
+          <w:rFonts w:eastAsiaTheme="minorEastAsia"/>
+          <w:iCs/>
+          <w:vertAlign w:val="subscript"/>
+        </w:rPr>
+      </w:pPr>
+      <w:r>
+        <w:rPr>
+          <w:rFonts w:eastAsiaTheme="minorEastAsia"/>
+          <w:iCs/>
+        </w:rPr>
+        <w:t xml:space="preserve">Където </w:t>
+      </w:r>
+      <w:r>
+        <w:rPr>
+          <w:rFonts w:eastAsiaTheme="minorEastAsia" w:cs="Times New Roman"/>
+          <w:iCs/>
+        </w:rPr>
+        <w:t>γ</w:t>
+      </w:r>
+      <w:r>
+        <w:rPr>
+          <w:rFonts w:eastAsiaTheme="minorEastAsia"/>
+          <w:iCs/>
+        </w:rPr>
+        <w:t xml:space="preserve"> е параметър, </w:t>
+      </w:r>
+      <m:oMath>
+        <m:r>
+          <m:rPr>
+            <m:sty m:val="p"/>
+          </m:rPr>
+          <w:rPr>
+            <w:rFonts w:ascii="Cambria Math" w:eastAsiaTheme="minorEastAsia" w:hAnsi="Cambria Math" w:cs="Times New Roman"/>
+          </w:rPr>
+          <m:t>γ</m:t>
+        </m:r>
+        <m:r>
+          <w:rPr>
+            <w:rFonts w:ascii="Cambria Math" w:eastAsiaTheme="minorEastAsia" w:hAnsi="Cambria Math" w:cs="Times New Roman"/>
+          </w:rPr>
+          <m:t>∈</m:t>
+        </m:r>
+        <m:r>
+          <w:rPr>
+            <w:rFonts w:ascii="Cambria Math" w:eastAsiaTheme="minorEastAsia" w:hAnsi="Cambria Math" w:cs="Times New Roman"/>
+          </w:rPr>
+          <m:t>[</m:t>
+        </m:r>
+        <m:r>
+          <w:rPr>
+            <w:rFonts w:ascii="Cambria Math" w:eastAsiaTheme="minorEastAsia" w:hAnsi="Cambria Math" w:cs="Times New Roman"/>
+          </w:rPr>
+          <m:t>0,1]</m:t>
+        </m:r>
+      </m:oMath>
+      <w:r>
+        <w:rPr>
+          <w:rFonts w:eastAsiaTheme="minorEastAsia"/>
+          <w:iCs/>
+        </w:rPr>
+        <w:t xml:space="preserve"> и се нарича отстъпка</w:t>
+      </w:r>
+      <w:r>
+        <w:rPr>
+          <w:rFonts w:eastAsiaTheme="minorEastAsia"/>
+          <w:iCs/>
+        </w:rPr>
+        <w:t>.</w:t>
+      </w:r>
+      <w:r>
+        <w:rPr>
+          <w:rFonts w:eastAsiaTheme="minorEastAsia"/>
+          <w:iCs/>
+        </w:rPr>
+        <w:t xml:space="preserve"> Смисълът е, че награда, получена </w:t>
+      </w:r>
+      <w:r>
+        <w:rPr>
+          <w:rFonts w:eastAsiaTheme="minorEastAsia"/>
+          <w:iCs/>
+          <w:lang w:val="en-US"/>
+        </w:rPr>
+        <w:t>k</w:t>
+      </w:r>
+      <w:r>
+        <w:rPr>
+          <w:rFonts w:eastAsiaTheme="minorEastAsia"/>
+          <w:iCs/>
+        </w:rPr>
+        <w:t xml:space="preserve"> стъпки в бъдещето ще си струва толкова колкото и награда получена веднага умножена с </w:t>
+      </w:r>
+      <w:r>
+        <w:rPr>
+          <w:rFonts w:eastAsiaTheme="minorEastAsia" w:cs="Times New Roman"/>
+          <w:iCs/>
+        </w:rPr>
+        <w:t>γ</w:t>
+      </w:r>
+      <w:r>
+        <w:rPr>
+          <w:rFonts w:eastAsiaTheme="minorEastAsia"/>
+          <w:iCs/>
+          <w:vertAlign w:val="superscript"/>
+          <w:lang w:val="en-US"/>
+        </w:rPr>
+        <w:t>k</w:t>
+      </w:r>
+      <w:r>
+        <w:rPr>
+          <w:rFonts w:eastAsiaTheme="minorEastAsia"/>
+          <w:iCs/>
+          <w:vertAlign w:val="superscript"/>
+        </w:rPr>
+        <w:t>-1</w:t>
+      </w:r>
+      <w:r>
+        <w:rPr>
+          <w:rFonts w:eastAsiaTheme="minorEastAsia"/>
+          <w:iCs/>
+          <w:vertAlign w:val="subscript"/>
+        </w:rPr>
+        <w:t xml:space="preserve">. </w:t>
+      </w:r>
+    </w:p>
+    <w:p>
+      <w:pPr>
+        <w:rPr>
+          <w:rFonts w:eastAsiaTheme="minorEastAsia"/>
+          <w:i/>
+          <w:iCs/>
+        </w:rPr>
+      </w:pPr>
+      <w:r>
+        <w:rPr>
+          <w:rFonts w:eastAsiaTheme="minorEastAsia"/>
+          <w:iCs/>
+        </w:rPr>
+        <w:t>Всички алгоритми за реинфорсмънт обучение включват част за апроксимация на функции-стойност(</w:t>
+      </w:r>
+      <w:r>
+        <w:rPr>
+          <w:rFonts w:eastAsiaTheme="minorEastAsia"/>
+          <w:iCs/>
+          <w:lang w:val="en-US"/>
+        </w:rPr>
+        <w:t>value</w:t>
+      </w:r>
+      <w:r>
+        <w:rPr>
+          <w:rFonts w:eastAsiaTheme="minorEastAsia"/>
+          <w:iCs/>
+        </w:rPr>
+        <w:t xml:space="preserve"> </w:t>
+      </w:r>
+      <w:r>
+        <w:rPr>
+          <w:rFonts w:eastAsiaTheme="minorEastAsia"/>
+          <w:iCs/>
+          <w:lang w:val="en-US"/>
+        </w:rPr>
+        <w:t>functions</w:t>
+      </w:r>
+      <w:r>
+        <w:rPr>
+          <w:rFonts w:eastAsiaTheme="minorEastAsia"/>
+          <w:iCs/>
+        </w:rPr>
+        <w:t>) – функции на състоянието или на двойка състояние-действие, която ни казва колко добре е агентът да се намира в дадено състояние (или до колко е добро дадено действие, когато агентът е в определено състояние). Терминът „до колко е добро“ се свежда до очакваната награда. Тези функции-стойност са дефинирани от определено поведение на агента, като определено поведението ще наричаме политика(</w:t>
+      </w:r>
+      <w:r>
+        <w:rPr>
+          <w:rFonts w:eastAsiaTheme="minorEastAsia"/>
+          <w:iCs/>
+          <w:lang w:val="en-US"/>
+        </w:rPr>
+        <w:t>policy</w:t>
+      </w:r>
+      <w:r>
+        <w:rPr>
+          <w:rFonts w:eastAsiaTheme="minorEastAsia"/>
+          <w:iCs/>
+        </w:rPr>
+        <w:t xml:space="preserve">). </w:t>
+      </w:r>
+      <w:r>
+        <w:rPr>
+          <w:rFonts w:eastAsiaTheme="minorEastAsia"/>
+          <w:iCs/>
+        </w:rPr>
+        <w:t xml:space="preserve">По формално политиката е съответствие между състояние и вероятност да се избере дадено действие от агента. Ако агентът следва политика </w:t>
+      </w:r>
+      <w:r>
+        <w:rPr>
+          <w:rFonts w:eastAsiaTheme="minorEastAsia" w:cs="Times New Roman"/>
+          <w:iCs/>
+        </w:rPr>
+        <w:t>π</w:t>
+      </w:r>
+      <w:r>
+        <w:rPr>
+          <w:rFonts w:eastAsiaTheme="minorEastAsia"/>
+          <w:iCs/>
+        </w:rPr>
+        <w:t xml:space="preserve"> във време </w:t>
+      </w:r>
+      <w:r>
+        <w:rPr>
+          <w:rFonts w:eastAsiaTheme="minorEastAsia"/>
+          <w:iCs/>
+          <w:lang w:val="en-US"/>
+        </w:rPr>
+        <w:t>t</w:t>
+      </w:r>
+      <w:r>
+        <w:rPr>
+          <w:rFonts w:eastAsiaTheme="minorEastAsia"/>
+          <w:iCs/>
+        </w:rPr>
+        <w:t xml:space="preserve"> </w:t>
+      </w:r>
+      <w:r>
+        <w:rPr>
+          <w:rFonts w:eastAsiaTheme="minorEastAsia"/>
+          <w:iCs/>
+        </w:rPr>
+        <w:t xml:space="preserve">, тогава </w:t>
+      </w:r>
+      <w:r>
+        <w:rPr>
+          <w:rFonts w:eastAsiaTheme="minorEastAsia" w:cs="Times New Roman"/>
+          <w:iCs/>
+        </w:rPr>
+        <w:t>π</w:t>
+      </w:r>
+      <w:r>
+        <w:rPr>
+          <w:rFonts w:eastAsiaTheme="minorEastAsia"/>
+          <w:iCs/>
+        </w:rPr>
+        <w:t>(</w:t>
+      </w:r>
+      <w:r>
+        <w:rPr>
+          <w:rFonts w:eastAsiaTheme="minorEastAsia"/>
+          <w:iCs/>
+          <w:lang w:val="en-US"/>
+        </w:rPr>
+        <w:t>a</w:t>
+      </w:r>
+      <w:r>
+        <w:rPr>
+          <w:rFonts w:eastAsiaTheme="minorEastAsia"/>
+          <w:iCs/>
+        </w:rPr>
+        <w:t>|</w:t>
+      </w:r>
+      <w:r>
+        <w:rPr>
+          <w:rFonts w:eastAsiaTheme="minorEastAsia"/>
+          <w:iCs/>
+          <w:lang w:val="en-US"/>
+        </w:rPr>
+        <w:t>s</w:t>
+      </w:r>
+      <w:r>
+        <w:rPr>
+          <w:rFonts w:eastAsiaTheme="minorEastAsia"/>
+          <w:iCs/>
+        </w:rPr>
+        <w:t xml:space="preserve">) </w:t>
+      </w:r>
+      <w:r>
+        <w:rPr>
+          <w:rFonts w:eastAsiaTheme="minorEastAsia"/>
+          <w:iCs/>
+        </w:rPr>
+        <w:t xml:space="preserve">е вероятността </w:t>
+      </w:r>
+      <w:r>
+        <w:rPr>
+          <w:rFonts w:eastAsiaTheme="minorEastAsia"/>
+          <w:iCs/>
+          <w:lang w:val="en-US"/>
+        </w:rPr>
+        <w:t>A</w:t>
+      </w:r>
+      <w:r>
+        <w:rPr>
+          <w:rFonts w:eastAsiaTheme="minorEastAsia"/>
+          <w:iCs/>
+          <w:vertAlign w:val="subscript"/>
+          <w:lang w:val="en-US"/>
+        </w:rPr>
+        <w:t>t</w:t>
+      </w:r>
+      <w:r>
+        <w:rPr>
+          <w:rFonts w:eastAsiaTheme="minorEastAsia"/>
+          <w:iCs/>
+        </w:rPr>
+        <w:t>=</w:t>
+      </w:r>
+      <w:r>
+        <w:rPr>
+          <w:rFonts w:eastAsiaTheme="minorEastAsia"/>
+          <w:iCs/>
+          <w:lang w:val="en-US"/>
+        </w:rPr>
+        <w:t>a</w:t>
+      </w:r>
+      <w:r>
+        <w:rPr>
+          <w:rFonts w:eastAsiaTheme="minorEastAsia"/>
+          <w:iCs/>
+        </w:rPr>
+        <w:t xml:space="preserve"> </w:t>
+      </w:r>
+      <w:r>
+        <w:rPr>
+          <w:rFonts w:eastAsiaTheme="minorEastAsia"/>
+          <w:iCs/>
+        </w:rPr>
+        <w:t xml:space="preserve">при </w:t>
+      </w:r>
+      <w:r>
+        <w:rPr>
+          <w:rFonts w:eastAsiaTheme="minorEastAsia"/>
+          <w:iCs/>
+          <w:lang w:val="en-US"/>
+        </w:rPr>
+        <w:t>S</w:t>
+      </w:r>
+      <w:r>
+        <w:rPr>
+          <w:rFonts w:eastAsiaTheme="minorEastAsia"/>
+          <w:iCs/>
+          <w:vertAlign w:val="subscript"/>
+          <w:lang w:val="en-US"/>
+        </w:rPr>
+        <w:t>t</w:t>
+      </w:r>
+      <w:r>
+        <w:rPr>
+          <w:rFonts w:eastAsiaTheme="minorEastAsia"/>
+          <w:iCs/>
+        </w:rPr>
+        <w:t>=</w:t>
+      </w:r>
+      <w:r>
+        <w:rPr>
+          <w:rFonts w:eastAsiaTheme="minorEastAsia"/>
+          <w:iCs/>
+          <w:lang w:val="en-US"/>
+        </w:rPr>
+        <w:t>s</w:t>
+      </w:r>
+      <w:r>
+        <w:rPr>
+          <w:rFonts w:eastAsiaTheme="minorEastAsia"/>
+          <w:iCs/>
+        </w:rPr>
+        <w:t xml:space="preserve">. </w:t>
+      </w:r>
+      <w:r>
+        <w:rPr>
+          <w:rFonts w:eastAsiaTheme="minorEastAsia"/>
+          <w:iCs/>
+        </w:rPr>
+        <w:t>Знакът „</w:t>
+      </w:r>
+      <w:r>
+        <w:rPr>
+          <w:rFonts w:eastAsiaTheme="minorEastAsia"/>
+          <w:iCs/>
+        </w:rPr>
+        <w:t>|</w:t>
+      </w:r>
+      <w:r>
+        <w:rPr>
+          <w:rFonts w:eastAsiaTheme="minorEastAsia"/>
+          <w:iCs/>
+        </w:rPr>
+        <w:t xml:space="preserve">“ във функцията </w:t>
+      </w:r>
+      <w:r>
+        <w:rPr>
+          <w:rFonts w:eastAsiaTheme="minorEastAsia" w:cs="Times New Roman"/>
+          <w:iCs/>
+        </w:rPr>
+        <w:t>π</w:t>
+      </w:r>
+      <w:r>
+        <w:rPr>
+          <w:rFonts w:eastAsiaTheme="minorEastAsia"/>
+          <w:iCs/>
+        </w:rPr>
+        <w:t>(</w:t>
+      </w:r>
+      <w:r>
+        <w:rPr>
+          <w:rFonts w:eastAsiaTheme="minorEastAsia"/>
+          <w:iCs/>
+          <w:lang w:val="en-US"/>
+        </w:rPr>
+        <w:t>a</w:t>
+      </w:r>
+      <w:r>
+        <w:rPr>
+          <w:rFonts w:eastAsiaTheme="minorEastAsia"/>
+          <w:iCs/>
+        </w:rPr>
+        <w:t>|</w:t>
+      </w:r>
+      <w:r>
+        <w:rPr>
+          <w:rFonts w:eastAsiaTheme="minorEastAsia"/>
+          <w:iCs/>
+          <w:lang w:val="en-US"/>
+        </w:rPr>
+        <w:t>s</w:t>
+      </w:r>
+      <w:r>
+        <w:rPr>
+          <w:rFonts w:eastAsiaTheme="minorEastAsia"/>
+          <w:iCs/>
+        </w:rPr>
+        <w:t>)</w:t>
+      </w:r>
+      <w:r>
+        <w:rPr>
+          <w:rFonts w:eastAsiaTheme="minorEastAsia"/>
+          <w:iCs/>
+        </w:rPr>
+        <w:t xml:space="preserve"> определя вероятностно разпределение върху </w:t>
+      </w:r>
+      <m:oMath>
+        <m:r>
+          <w:rPr>
+            <w:rFonts w:ascii="Cambria Math" w:eastAsiaTheme="minorEastAsia" w:hAnsi="Cambria Math"/>
+          </w:rPr>
+          <m:t>а∈</m:t>
+        </m:r>
+        <m:r>
+          <m:rPr>
+            <m:scr m:val="script"/>
+          </m:rPr>
+          <w:rPr>
+            <w:rFonts w:ascii="Cambria Math" w:eastAsiaTheme="minorEastAsia" w:hAnsi="Cambria Math"/>
+          </w:rPr>
+          <m:t>A</m:t>
+        </m:r>
+        <m:d>
+          <m:dPr>
+            <m:ctrlPr>
+              <w:rPr>
+                <w:rFonts w:ascii="Cambria Math" w:eastAsiaTheme="minorEastAsia" w:hAnsi="Cambria Math"/>
+                <w:i/>
+                <w:iCs/>
+              </w:rPr>
+            </m:ctrlPr>
+          </m:dPr>
+          <m:e>
+            <m:r>
+              <w:rPr>
+                <w:rFonts w:ascii="Cambria Math" w:eastAsiaTheme="minorEastAsia" w:hAnsi="Cambria Math"/>
+                <w:lang w:val="en-US"/>
+              </w:rPr>
+              <m:t>s</m:t>
+            </m:r>
+          </m:e>
+        </m:d>
+        <m:r>
+          <w:rPr>
+            <w:rFonts w:ascii="Cambria Math" w:eastAsiaTheme="minorEastAsia" w:hAnsi="Cambria Math"/>
+          </w:rPr>
+          <m:t xml:space="preserve"> </m:t>
+        </m:r>
+      </m:oMath>
+      <w:r>
+        <w:rPr>
+          <w:rFonts w:eastAsiaTheme="minorEastAsia"/>
+          <w:iCs/>
+        </w:rPr>
+        <w:t>за</w:t>
+      </w:r>
+      <w:r>
+        <w:rPr>
+          <w:rFonts w:eastAsiaTheme="minorEastAsia"/>
+          <w:iCs/>
+        </w:rPr>
+        <w:t xml:space="preserve"> всяко </w:t>
+      </w:r>
+      <m:oMath>
+        <m:r>
+          <w:rPr>
+            <w:rFonts w:ascii="Cambria Math" w:eastAsiaTheme="minorEastAsia" w:hAnsi="Cambria Math"/>
+            <w:lang w:val="en-US"/>
+          </w:rPr>
+          <m:t>s</m:t>
+        </m:r>
+        <m:r>
+          <w:rPr>
+            <w:rFonts w:ascii="Cambria Math" w:eastAsiaTheme="minorEastAsia" w:hAnsi="Cambria Math"/>
+          </w:rPr>
+          <m:t>∈</m:t>
+        </m:r>
+        <m:r>
+          <m:rPr>
+            <m:scr m:val="script"/>
+          </m:rPr>
+          <w:rPr>
+            <w:rFonts w:ascii="Cambria Math" w:eastAsiaTheme="minorEastAsia" w:hAnsi="Cambria Math"/>
+          </w:rPr>
+          <m:t>S</m:t>
+        </m:r>
+        <m:r>
+          <w:rPr>
+            <w:rFonts w:ascii="Cambria Math" w:eastAsiaTheme="minorEastAsia" w:hAnsi="Cambria Math"/>
+          </w:rPr>
+          <m:t xml:space="preserve"> </m:t>
+        </m:r>
+      </m:oMath>
+      <w:r>
+        <w:rPr>
+          <w:rFonts w:eastAsiaTheme="minorEastAsia"/>
+          <w:iCs/>
+        </w:rPr>
+        <w:t>.</w:t>
+      </w:r>
+      <w:r>
+        <w:rPr>
+          <w:rFonts w:eastAsiaTheme="minorEastAsia"/>
+          <w:iCs/>
+        </w:rPr>
+        <w:t xml:space="preserve"> </w:t>
+      </w:r>
+      <w:r>
+        <w:rPr>
+          <w:rFonts w:eastAsiaTheme="minorEastAsia"/>
+          <w:iCs/>
+        </w:rPr>
+        <w:t xml:space="preserve">Реинфорсмънт </w:t>
+      </w:r>
+      <w:r>
+        <w:rPr>
+          <w:rFonts w:eastAsiaTheme="minorEastAsia"/>
+          <w:iCs/>
+        </w:rPr>
+        <w:lastRenderedPageBreak/>
+        <w:t xml:space="preserve">обучението определя как да се измени политиката </w:t>
+      </w:r>
+      <w:r>
+        <w:rPr>
+          <w:rFonts w:eastAsiaTheme="minorEastAsia" w:cs="Times New Roman"/>
+          <w:iCs/>
+        </w:rPr>
+        <w:t>на агента в зависимост от резултата от натрупания опит.</w:t>
+      </w:r>
+    </w:p>
+    <w:p>
+      <w:r>
+        <w:t xml:space="preserve">Състоянието на средата </w:t>
+      </w:r>
+      <w:r>
+        <w:rPr>
+          <w:lang w:val="en-US"/>
+        </w:rPr>
+        <w:t>S</w:t>
+      </w:r>
+      <w:r>
+        <w:rPr>
+          <w:vertAlign w:val="subscript"/>
+          <w:lang w:val="en-US"/>
+        </w:rPr>
+        <w:t>t</w:t>
+      </w:r>
+      <w:r>
+        <w:rPr>
+          <w:vertAlign w:val="subscript"/>
+        </w:rPr>
+        <w:t xml:space="preserve">+1 </w:t>
+      </w:r>
+      <w:r>
+        <w:t xml:space="preserve">за задачата </w:t>
+      </w:r>
+      <w:r>
+        <w:rPr>
+          <w:lang w:val="en-US"/>
+        </w:rPr>
+        <w:t>CartPole</w:t>
+      </w:r>
+      <w:r>
+        <w:t xml:space="preserve"> </w:t>
+      </w:r>
+      <w:r>
+        <w:t xml:space="preserve">е вектор от състояния на отделни компоненти, които са реални числа. В случая не можем да ползваме таблични методи, или вероятностен модел за да моделираме задачата защото състоянията са безкрайно много. </w:t>
+      </w:r>
       <w:r>
         <w:t>Динамиката на марковският процес на решенията (</w:t>
       </w:r>
@@ -5191,16 +6831,20 @@
         <w:t xml:space="preserve">”. </w:t>
       </w:r>
       <w:r>
-        <w:t xml:space="preserve">Знакът за равенство с точка означава „по дефиниция“. Състоянието в случая отговаря на клетка от таблица на всеки квадрант от </w:t>
-      </w:r>
-      <w:proofErr w:type="spellStart"/>
+        <w:t xml:space="preserve">Знакът за равенство с точка означава „по дефиниция“. Състоянието в случая отговаря на </w:t>
+      </w:r>
+      <w:r>
+        <w:t xml:space="preserve">възможен вектор от състояния </w:t>
+      </w:r>
+      <w:r>
+        <w:t xml:space="preserve">клетка от таблица на всеки квадрант от </w:t>
+      </w:r>
       <w:r>
         <w:rPr>
           <w:lang w:val="en-US"/>
         </w:rPr>
         <w:t>FrozenLake</w:t>
       </w:r>
-      <w:proofErr w:type="spellEnd"/>
       <w:r>
         <w:t xml:space="preserve">, а действието е посоката на следващата стъпка на агента. Така (5.1) определя какъв би бил резултатът за избраната  посока на движение на агента. </w:t>
       </w:r>
@@ -5325,26 +6969,26 @@
     </w:p>
     <w:p>
       <w:r>
-        <w:t xml:space="preserve">Обучението с поощрение и наказание в случай на дискретни и достатъчно малко на брой възможни състояния и действия може да бъде извършено със записване на </w:t>
+        <w:t>Обучението с поощрение и наказание в случай на дискретни и достатъчно малко на брой възможни състояния и действия може да бъде извършено със записване на вероятностите (5.1) за всички възможни комбинации в масиви или таблици</w:t>
+      </w:r>
+      <w:r>
+        <w:rPr>
+          <w:lang w:val="en-US"/>
+        </w:rPr>
+        <w:t>.</w:t>
+      </w:r>
+      <w:r>
+        <w:t xml:space="preserve">За да намерим оптималната стратегия </w:t>
+      </w:r>
+      <w:r>
+        <w:sym w:font="Symbol" w:char="F070"/>
+      </w:r>
+      <w:r>
+        <w:t xml:space="preserve">* (политика), водеща до максимално поощрение </w:t>
       </w:r>
       <w:r>
         <w:lastRenderedPageBreak/>
-        <w:t>вероятностите (5.1) за всички възможни комбинации в масиви или таблици</w:t>
-      </w:r>
-      <w:r>
-        <w:rPr>
-          <w:lang w:val="en-US"/>
-        </w:rPr>
-        <w:t>.</w:t>
-      </w:r>
-      <w:r>
-        <w:t xml:space="preserve">За да намерим оптималната стратегия </w:t>
-      </w:r>
-      <w:r>
-        <w:sym w:font="Symbol" w:char="F070"/>
-      </w:r>
-      <w:r>
-        <w:t xml:space="preserve">* (политика), водеща до максимално поощрение (минимално наказание), ние оптимизираме стойността на състоянието </w:t>
+        <w:t xml:space="preserve">(минимално наказание), ние оптимизираме стойността на състоянието </w:t>
       </w:r>
       <w:r>
         <w:rPr>
@@ -8301,7 +9945,6 @@
     </w:p>
     <w:p>
       <w:r>
-        <w:lastRenderedPageBreak/>
         <w:t xml:space="preserve">Фигура 5.1.1. представя диаграмата за намиране на следващото оптимално действие при използването на </w:t>
       </w:r>
       <w:r>
@@ -8331,6 +9974,7 @@
     </w:p>
     <w:p>
       <w:r>
+        <w:lastRenderedPageBreak/>
         <w:t xml:space="preserve">Имайки апроксимация на </w:t>
       </w:r>
       <w:r>
@@ -8994,7 +10638,6 @@
           <w:noProof/>
           <w:lang w:eastAsia="bg-BG"/>
         </w:rPr>
-        <w:lastRenderedPageBreak/>
         <w:drawing>
           <wp:inline distT="0" distB="0" distL="0" distR="0" wp14:anchorId="5D9CF78B" wp14:editId="69D166EF">
             <wp:extent cx="5731510" cy="2529840"/>
@@ -9037,6 +10680,7 @@
         <w:pStyle w:val="Quote"/>
       </w:pPr>
       <w:r>
+        <w:lastRenderedPageBreak/>
         <w:t xml:space="preserve">Фиг. 5.1.2 Алгоритъм на </w:t>
       </w:r>
       <w:r>
@@ -9196,29 +10840,21 @@
       <w:r>
         <w:t xml:space="preserve">На Фигура 5.1.3 са изобразени примерни итерации при решаване на задачата. В таблица, ще имаме по една клетка за всеки квадрант от полето на </w:t>
       </w:r>
-      <w:proofErr w:type="spellStart"/>
       <w:r>
         <w:rPr>
           <w:lang w:val="en-US"/>
         </w:rPr>
         <w:t>FrozenLake</w:t>
       </w:r>
-      <w:proofErr w:type="spellEnd"/>
-      <w:r>
-        <w:t xml:space="preserve"> и всяко такова квадратче ще е разделено на 4. Стрелките означават действието (ляво,дясно,горе, долу), </w:t>
-      </w:r>
-      <w:r>
-        <w:lastRenderedPageBreak/>
-        <w:t xml:space="preserve">което максимизира общата награда в края на еизода. В нашият случай </w:t>
-      </w:r>
-      <w:proofErr w:type="spellStart"/>
+      <w:r>
+        <w:t xml:space="preserve"> и всяко такова квадратче ще е разделено на 4. Стрелките означават действието (ляво,дясно,горе, долу), което максимизира общата награда в края на еизода. В нашият случай </w:t>
+      </w:r>
       <w:r>
         <w:rPr>
           <w:lang w:val="en-US"/>
         </w:rPr>
         <w:t>FrozenLake</w:t>
       </w:r>
-      <w:proofErr w:type="spellEnd"/>
       <w:r>
         <w:t xml:space="preserve"> може да се стартира като детерминирана среда без хлъзгави участъци, но може да бъде стартирана и като недетерминирана среда с хлъзгане. Недетерминирана означава, че въпреки, че сме посочили посока, като например надясно, агентът може да премине и надолу в определени случаи, което прави решението много по-трудно.</w:t>
       </w:r>
@@ -9235,7 +10871,11 @@
     </w:p>
     <w:p>
       <w:r>
-        <w:t xml:space="preserve">При динамичните системи изборът на различни действия при различни параметри понякога може да се окаже проблем, тъй като невронните групи навлизат в устойчиво равновесно състояние, и не могат да бъдат изместени от него. Това би се изродило в нашият случай като например агентът да отива само надясно да кажем. За тези положения при динамични системи от един неврон споменава Изикевич в </w:t>
+        <w:t xml:space="preserve">При динамичните системи изборът на различни действия при различни параметри понякога може да се окаже проблем, тъй като невронните групи навлизат в устойчиво равновесно състояние, и не могат да бъдат изместени от него. Това би се изродило в нашият случай като например агентът да отива само надясно да кажем. За тези </w:t>
+      </w:r>
+      <w:r>
+        <w:lastRenderedPageBreak/>
+        <w:t xml:space="preserve">положения при динамични системи от един неврон споменава Изикевич в </w:t>
       </w:r>
       <w:r>
         <w:t>[3]</w:t>
@@ -9369,11 +11009,7 @@
         <w:t>WTA</w:t>
       </w:r>
       <w:r>
-        <w:t xml:space="preserve"> има един </w:t>
-      </w:r>
-      <w:r>
-        <w:lastRenderedPageBreak/>
-        <w:t xml:space="preserve">изход от </w:t>
+        <w:t xml:space="preserve"> има един изход от </w:t>
       </w:r>
       <w:r>
         <w:rPr>
@@ -9431,6 +11067,7 @@
           <w:noProof/>
           <w:lang w:eastAsia="bg-BG"/>
         </w:rPr>
+        <w:lastRenderedPageBreak/>
         <w:drawing>
           <wp:inline distT="0" distB="0" distL="0" distR="0" wp14:anchorId="7F415B9D" wp14:editId="0964A501">
             <wp:extent cx="3459226" cy="1831730"/>
@@ -9563,7 +11200,6 @@
       <w:r>
         <w:t xml:space="preserve">действа усилващо на обща група </w:t>
       </w:r>
-      <w:proofErr w:type="spellStart"/>
       <w:r>
         <w:rPr>
           <w:lang w:val="en-US"/>
@@ -9577,7 +11213,6 @@
         </w:rPr>
         <w:t>inh</w:t>
       </w:r>
-      <w:proofErr w:type="spellEnd"/>
       <w:r>
         <w:t xml:space="preserve">, </w:t>
       </w:r>
@@ -9744,7 +11379,6 @@
           <w:noProof/>
           <w:lang w:eastAsia="bg-BG"/>
         </w:rPr>
-        <w:lastRenderedPageBreak/>
         <w:drawing>
           <wp:inline distT="0" distB="0" distL="0" distR="0" wp14:anchorId="751ABA5A" wp14:editId="1D6C083B">
             <wp:extent cx="4155831" cy="1354855"/>
@@ -9802,6 +11436,7 @@
         <w:ind w:left="510" w:right="510"/>
       </w:pPr>
       <w:r>
+        <w:lastRenderedPageBreak/>
         <w:t xml:space="preserve">Фиг.5.3.1. Импулсно-времево зависима пластичност </w:t>
       </w:r>
       <w:r>
@@ -9983,7 +11618,6 @@
       <w:r>
         <w:t xml:space="preserve">като механизъм. Да означим времето на пресинаптичния импулс като </w:t>
       </w:r>
-      <w:proofErr w:type="spellStart"/>
       <w:r>
         <w:rPr>
           <w:lang w:val="en-US"/>
@@ -9997,7 +11631,6 @@
         </w:rPr>
         <w:t>pre</w:t>
       </w:r>
-      <w:proofErr w:type="spellEnd"/>
       <w:r>
         <w:rPr>
           <w:vertAlign w:val="subscript"/>
@@ -10007,7 +11640,6 @@
       <w:r>
         <w:t xml:space="preserve">и времето на постсинаптичния импулс като </w:t>
       </w:r>
-      <w:proofErr w:type="spellStart"/>
       <w:r>
         <w:rPr>
           <w:lang w:val="en-US"/>
@@ -10021,7 +11653,6 @@
         </w:rPr>
         <w:t>post</w:t>
       </w:r>
-      <w:proofErr w:type="spellEnd"/>
       <w:r>
         <w:t>.</w:t>
       </w:r>
@@ -11123,7 +12754,6 @@
         <w:rPr>
           <w:rFonts w:eastAsiaTheme="minorEastAsia"/>
         </w:rPr>
-        <w:lastRenderedPageBreak/>
         <w:t>Активирането на пластична активност може да бъде с външен невромодулатор, който се излива извън клетките. Има такъв биологичен механизъм в бозаиниците и други животни. „Изливането“ на невромодулатор около синапсите се нарича обемно п</w:t>
       </w:r>
       <w:r>
@@ -11184,6 +12814,7 @@
           <w:noProof/>
           <w:lang w:eastAsia="bg-BG"/>
         </w:rPr>
+        <w:lastRenderedPageBreak/>
         <w:drawing>
           <wp:inline distT="0" distB="0" distL="0" distR="0" wp14:anchorId="54848AE3" wp14:editId="7BD0FCEE">
             <wp:extent cx="2429607" cy="1618302"/>
@@ -11228,14 +12859,12 @@
       <w:r>
         <w:t>Фиг.5.3.2 Обемно подаване на невротрансмитер. „</w:t>
       </w:r>
-      <w:proofErr w:type="spellStart"/>
       <w:r>
         <w:rPr>
           <w:lang w:val="en-US"/>
         </w:rPr>
         <w:t>neuromodulatory</w:t>
       </w:r>
-      <w:proofErr w:type="spellEnd"/>
       <w:r>
         <w:t xml:space="preserve"> </w:t>
       </w:r>
@@ -11599,25 +13228,7 @@
                 <w:sz w:val="21"/>
                 <w:szCs w:val="21"/>
               </w:rPr>
-              <w:t xml:space="preserve"> '</w:t>
-            </w:r>
-            <w:proofErr w:type="spellStart"/>
-            <w:r>
-              <w:rPr>
-                <w:color w:val="000000"/>
-                <w:sz w:val="21"/>
-                <w:szCs w:val="21"/>
-              </w:rPr>
-              <w:t>has_delay</w:t>
-            </w:r>
-            <w:proofErr w:type="spellEnd"/>
-            <w:r>
-              <w:rPr>
-                <w:color w:val="000000"/>
-                <w:sz w:val="21"/>
-                <w:szCs w:val="21"/>
-              </w:rPr>
-              <w:t>': True,</w:t>
+              <w:t xml:space="preserve"> 'has_delay': True,</w:t>
             </w:r>
           </w:p>
           <w:p>
@@ -11659,25 +13270,7 @@
                 <w:sz w:val="21"/>
                 <w:szCs w:val="21"/>
               </w:rPr>
-              <w:t xml:space="preserve"> '</w:t>
-            </w:r>
-            <w:proofErr w:type="spellStart"/>
-            <w:r>
-              <w:rPr>
-                <w:color w:val="000000"/>
-                <w:sz w:val="21"/>
-                <w:szCs w:val="21"/>
-              </w:rPr>
-              <w:t>num_connections</w:t>
-            </w:r>
-            <w:proofErr w:type="spellEnd"/>
-            <w:r>
-              <w:rPr>
-                <w:color w:val="000000"/>
-                <w:sz w:val="21"/>
-                <w:szCs w:val="21"/>
-              </w:rPr>
-              <w:t>': 0,</w:t>
+              <w:t xml:space="preserve"> 'num_connections': 0,</w:t>
             </w:r>
           </w:p>
           <w:p>
@@ -11698,25 +13291,7 @@
                 <w:sz w:val="21"/>
                 <w:szCs w:val="21"/>
               </w:rPr>
-              <w:t xml:space="preserve"> '</w:t>
-            </w:r>
-            <w:proofErr w:type="spellStart"/>
-            <w:r>
-              <w:rPr>
-                <w:color w:val="000000"/>
-                <w:sz w:val="21"/>
-                <w:szCs w:val="21"/>
-              </w:rPr>
-              <w:t>receptor_type</w:t>
-            </w:r>
-            <w:proofErr w:type="spellEnd"/>
-            <w:r>
-              <w:rPr>
-                <w:color w:val="000000"/>
-                <w:sz w:val="21"/>
-                <w:szCs w:val="21"/>
-              </w:rPr>
-              <w:t>': 0,</w:t>
+              <w:t xml:space="preserve"> 'receptor_type': 0,</w:t>
             </w:r>
           </w:p>
           <w:p>
@@ -11737,26 +13312,7 @@
                 <w:sz w:val="21"/>
                 <w:szCs w:val="21"/>
               </w:rPr>
-              <w:lastRenderedPageBreak/>
-              <w:t xml:space="preserve"> '</w:t>
-            </w:r>
-            <w:proofErr w:type="spellStart"/>
-            <w:r>
-              <w:rPr>
-                <w:color w:val="000000"/>
-                <w:sz w:val="21"/>
-                <w:szCs w:val="21"/>
-              </w:rPr>
-              <w:t>requires_symmetric</w:t>
-            </w:r>
-            <w:proofErr w:type="spellEnd"/>
-            <w:r>
-              <w:rPr>
-                <w:color w:val="000000"/>
-                <w:sz w:val="21"/>
-                <w:szCs w:val="21"/>
-              </w:rPr>
-              <w:t>': False,</w:t>
+              <w:t xml:space="preserve"> 'requires_symmetric': False,</w:t>
             </w:r>
           </w:p>
           <w:p>
@@ -11777,43 +13333,7 @@
                 <w:sz w:val="21"/>
                 <w:szCs w:val="21"/>
               </w:rPr>
-              <w:t xml:space="preserve"> '</w:t>
-            </w:r>
-            <w:proofErr w:type="spellStart"/>
-            <w:r>
-              <w:rPr>
-                <w:color w:val="000000"/>
-                <w:sz w:val="21"/>
-                <w:szCs w:val="21"/>
-              </w:rPr>
-              <w:t>synapse_model</w:t>
-            </w:r>
-            <w:proofErr w:type="spellEnd"/>
-            <w:r>
-              <w:rPr>
-                <w:color w:val="000000"/>
-                <w:sz w:val="21"/>
-                <w:szCs w:val="21"/>
-              </w:rPr>
-              <w:t>': '</w:t>
-            </w:r>
-            <w:proofErr w:type="spellStart"/>
-            <w:r>
-              <w:rPr>
-                <w:color w:val="000000"/>
-                <w:sz w:val="21"/>
-                <w:szCs w:val="21"/>
-              </w:rPr>
-              <w:t>stdp_dopamine_synapse</w:t>
-            </w:r>
-            <w:proofErr w:type="spellEnd"/>
-            <w:r>
-              <w:rPr>
-                <w:color w:val="000000"/>
-                <w:sz w:val="21"/>
-                <w:szCs w:val="21"/>
-              </w:rPr>
-              <w:t>',</w:t>
+              <w:t xml:space="preserve"> 'synapse_model': 'stdp_dopamine_synapse',</w:t>
             </w:r>
           </w:p>
           <w:p>
@@ -11834,25 +13354,7 @@
                 <w:sz w:val="21"/>
                 <w:szCs w:val="21"/>
               </w:rPr>
-              <w:t xml:space="preserve"> '</w:t>
-            </w:r>
-            <w:proofErr w:type="spellStart"/>
-            <w:r>
-              <w:rPr>
-                <w:color w:val="000000"/>
-                <w:sz w:val="21"/>
-                <w:szCs w:val="21"/>
-              </w:rPr>
-              <w:t>synapse_modelid</w:t>
-            </w:r>
-            <w:proofErr w:type="spellEnd"/>
-            <w:r>
-              <w:rPr>
-                <w:color w:val="000000"/>
-                <w:sz w:val="21"/>
-                <w:szCs w:val="21"/>
-              </w:rPr>
-              <w:t>': 30,</w:t>
+              <w:t xml:space="preserve"> 'synapse_modelid': 30,</w:t>
             </w:r>
           </w:p>
           <w:p>
@@ -11873,25 +13375,7 @@
                 <w:sz w:val="21"/>
                 <w:szCs w:val="21"/>
               </w:rPr>
-              <w:t xml:space="preserve"> '</w:t>
-            </w:r>
-            <w:proofErr w:type="spellStart"/>
-            <w:r>
-              <w:rPr>
-                <w:color w:val="000000"/>
-                <w:sz w:val="21"/>
-                <w:szCs w:val="21"/>
-              </w:rPr>
-              <w:t>tau_c</w:t>
-            </w:r>
-            <w:proofErr w:type="spellEnd"/>
-            <w:r>
-              <w:rPr>
-                <w:color w:val="000000"/>
-                <w:sz w:val="21"/>
-                <w:szCs w:val="21"/>
-              </w:rPr>
-              <w:t>': 1000.0,</w:t>
+              <w:t xml:space="preserve"> 'tau_c': 1000.0,</w:t>
             </w:r>
           </w:p>
           <w:p>
@@ -12088,25 +13572,7 @@
                 <w:sz w:val="21"/>
                 <w:szCs w:val="21"/>
               </w:rPr>
-              <w:t>'</w:t>
-            </w:r>
-            <w:proofErr w:type="spellStart"/>
-            <w:r>
-              <w:rPr>
-                <w:color w:val="000000"/>
-                <w:sz w:val="21"/>
-                <w:szCs w:val="21"/>
-              </w:rPr>
-              <w:t>Wmax</w:t>
-            </w:r>
-            <w:proofErr w:type="spellEnd"/>
-            <w:r>
-              <w:rPr>
-                <w:color w:val="000000"/>
-                <w:sz w:val="21"/>
-                <w:szCs w:val="21"/>
-              </w:rPr>
-              <w:t>': 200.0,</w:t>
+              <w:t>'Wmax': 200.0,</w:t>
             </w:r>
           </w:p>
           <w:p>
@@ -12127,25 +13593,7 @@
                 <w:sz w:val="21"/>
                 <w:szCs w:val="21"/>
               </w:rPr>
-              <w:t xml:space="preserve"> '</w:t>
-            </w:r>
-            <w:proofErr w:type="spellStart"/>
-            <w:r>
-              <w:rPr>
-                <w:color w:val="000000"/>
-                <w:sz w:val="21"/>
-                <w:szCs w:val="21"/>
-              </w:rPr>
-              <w:t>Wmin</w:t>
-            </w:r>
-            <w:proofErr w:type="spellEnd"/>
-            <w:r>
-              <w:rPr>
-                <w:color w:val="000000"/>
-                <w:sz w:val="21"/>
-                <w:szCs w:val="21"/>
-              </w:rPr>
-              <w:t>': 0.0,</w:t>
+              <w:t xml:space="preserve"> 'Wmin': 0.0,</w:t>
             </w:r>
           </w:p>
           <w:p>
@@ -12166,6 +13614,7 @@
                 <w:sz w:val="21"/>
                 <w:szCs w:val="21"/>
               </w:rPr>
+              <w:lastRenderedPageBreak/>
               <w:t xml:space="preserve"> 'weight': 1.0,</w:t>
             </w:r>
           </w:p>
@@ -12187,25 +13636,7 @@
                 <w:sz w:val="21"/>
                 <w:szCs w:val="21"/>
               </w:rPr>
-              <w:t xml:space="preserve"> '</w:t>
-            </w:r>
-            <w:proofErr w:type="spellStart"/>
-            <w:r>
-              <w:rPr>
-                <w:color w:val="000000"/>
-                <w:sz w:val="21"/>
-                <w:szCs w:val="21"/>
-              </w:rPr>
-              <w:t>weight_recorder</w:t>
-            </w:r>
-            <w:proofErr w:type="spellEnd"/>
-            <w:r>
-              <w:rPr>
-                <w:color w:val="000000"/>
-                <w:sz w:val="21"/>
-                <w:szCs w:val="21"/>
-              </w:rPr>
-              <w:t>': ()}</w:t>
+              <w:t xml:space="preserve"> 'weight_recorder': ()}</w:t>
             </w:r>
           </w:p>
         </w:tc>
@@ -12564,11 +13995,7 @@
         <w:t xml:space="preserve">) </w:t>
       </w:r>
       <w:r>
-        <w:t xml:space="preserve">до съответните структури на мозъка, къде се извършва обучение и се взема решение за по-нататъчно действие. За </w:t>
-      </w:r>
-      <w:r>
-        <w:lastRenderedPageBreak/>
-        <w:t xml:space="preserve">методите основани на времевата грешка във време </w:t>
+        <w:t xml:space="preserve">до съответните структури на мозъка, къде се извършва обучение и се взема решение за по-нататъчно действие. За методите основани на времевата грешка във време </w:t>
       </w:r>
       <w:r>
         <w:rPr>
@@ -12841,7 +14268,14 @@
         <w:rPr>
           <w:rFonts w:eastAsiaTheme="minorEastAsia"/>
         </w:rPr>
-        <w:t xml:space="preserve"> Смята се, че две структури в стриатума от мозъка на бозайниците отговарят за актор и критика, това са </w:t>
+        <w:t xml:space="preserve"> Смята се, че две структури в </w:t>
+      </w:r>
+      <w:r>
+        <w:rPr>
+          <w:rFonts w:eastAsiaTheme="minorEastAsia"/>
+        </w:rPr>
+        <w:lastRenderedPageBreak/>
+        <w:t xml:space="preserve">стриатума от мозъка на бозайниците отговарят за актор и критика, това са </w:t>
       </w:r>
       <w:r>
         <w:rPr>
@@ -13109,7 +14543,6 @@
     </w:p>
     <w:p>
       <w:r>
-        <w:lastRenderedPageBreak/>
         <w:t xml:space="preserve">Аналогично за текущият проблем ще използваме комбинация от актьор-критика и алгоритъм, научаващ функцията </w:t>
       </w:r>
       <w:r>
@@ -13187,6 +14620,7 @@
     </w:p>
     <w:p>
       <w:r>
+        <w:lastRenderedPageBreak/>
         <w:t xml:space="preserve">За апроксимация на </w:t>
       </w:r>
       <w:r>
@@ -13263,14 +14697,12 @@
       <w:r>
         <w:t xml:space="preserve">За всеки квадрант от таблото на </w:t>
       </w:r>
-      <w:proofErr w:type="spellStart"/>
       <w:r>
         <w:rPr>
           <w:lang w:val="en-US"/>
         </w:rPr>
         <w:t>FrozenLake</w:t>
       </w:r>
-      <w:proofErr w:type="spellEnd"/>
       <w:r>
         <w:t xml:space="preserve"> се създава отделна група от по 20 неврона, разположени таблично, както е показано на Фигура 5.4.</w:t>
       </w:r>
@@ -13301,14 +14733,12 @@
       <w:r>
         <w:t xml:space="preserve">Например ако решаваме 4х4 </w:t>
       </w:r>
-      <w:proofErr w:type="spellStart"/>
       <w:r>
         <w:rPr>
           <w:lang w:val="en-US"/>
         </w:rPr>
         <w:t>FrozenLake</w:t>
       </w:r>
-      <w:proofErr w:type="spellEnd"/>
       <w:r>
         <w:t xml:space="preserve">, ще имаме </w:t>
       </w:r>
@@ -13669,14 +15099,12 @@
       <w:r>
         <w:t xml:space="preserve">Наградата от средата </w:t>
       </w:r>
-      <w:proofErr w:type="spellStart"/>
       <w:r>
         <w:rPr>
           <w:lang w:val="en-US"/>
         </w:rPr>
         <w:t>FrozenLake</w:t>
       </w:r>
-      <w:proofErr w:type="spellEnd"/>
       <w:r>
         <w:t xml:space="preserve"> </w:t>
       </w:r>
@@ -14231,14 +15659,12 @@
       <w:r>
         <w:t xml:space="preserve">Тъй като средата </w:t>
       </w:r>
-      <w:proofErr w:type="spellStart"/>
       <w:r>
         <w:rPr>
           <w:lang w:val="en-US"/>
         </w:rPr>
         <w:t>FrozenLake</w:t>
       </w:r>
-      <w:proofErr w:type="spellEnd"/>
       <w:r>
         <w:t xml:space="preserve"> </w:t>
       </w:r>
@@ -14278,14 +15704,12 @@
       <w:r>
         <w:t xml:space="preserve">Проектът е реализиран като </w:t>
       </w:r>
-      <w:proofErr w:type="spellStart"/>
       <w:r>
         <w:rPr>
           <w:lang w:val="en-US"/>
         </w:rPr>
         <w:t>github</w:t>
       </w:r>
-      <w:proofErr w:type="spellEnd"/>
       <w:r>
         <w:t xml:space="preserve"> публичен проект и може да се разгледа и през браузър (виж Приложения). За да се пусне локално се изисква инсталация на </w:t>
       </w:r>
@@ -14684,14 +16108,12 @@
       <w:r>
         <w:t>= 150</w:t>
       </w:r>
-      <w:proofErr w:type="spellStart"/>
       <w:r>
         <w:rPr>
           <w:lang w:val="en-US"/>
         </w:rPr>
         <w:t>ms</w:t>
       </w:r>
-      <w:proofErr w:type="spellEnd"/>
       <w:r>
         <w:t xml:space="preserve"> </w:t>
       </w:r>
@@ -14734,28 +16156,24 @@
       <w:r>
         <w:t xml:space="preserve"> за избор на едно от четирите действия. На самите неврони им трябва някакво техническо време да се установи кой ще спечели състезанието и да може ефективно да потисне останалите. Това време може да е от порядъка на 100</w:t>
       </w:r>
-      <w:proofErr w:type="spellStart"/>
       <w:r>
         <w:rPr>
           <w:lang w:val="en-US"/>
         </w:rPr>
         <w:t>ms</w:t>
       </w:r>
-      <w:proofErr w:type="spellEnd"/>
       <w:r>
         <w:t xml:space="preserve"> </w:t>
       </w:r>
       <w:r>
         <w:t>до към 400</w:t>
       </w:r>
-      <w:proofErr w:type="spellStart"/>
       <w:r>
         <w:rPr>
           <w:lang w:val="en-US"/>
         </w:rPr>
         <w:t>ms</w:t>
       </w:r>
-      <w:proofErr w:type="spellEnd"/>
       <w:r>
         <w:t xml:space="preserve">. Опитът показа, че по-големи стойности не променят резултата, а по-малки не дават сигурен резултат. Времето </w:t>
       </w:r>
@@ -14798,14 +16216,12 @@
       <w:r>
         <w:t>=50</w:t>
       </w:r>
-      <w:proofErr w:type="spellStart"/>
       <w:r>
         <w:rPr>
           <w:lang w:val="en-US"/>
         </w:rPr>
         <w:t>ms</w:t>
       </w:r>
-      <w:proofErr w:type="spellEnd"/>
       <w:r>
         <w:t xml:space="preserve"> (в кода съответно </w:t>
       </w:r>
@@ -14975,14 +16391,12 @@
       <w:r>
         <w:t xml:space="preserve">6.2.1 Обучение при </w:t>
       </w:r>
-      <w:proofErr w:type="spellStart"/>
       <w:r>
         <w:rPr>
           <w:lang w:val="de-DE"/>
         </w:rPr>
         <w:t>Frozen</w:t>
       </w:r>
-      <w:proofErr w:type="spellEnd"/>
       <w:r>
         <w:t xml:space="preserve"> </w:t>
       </w:r>
@@ -15252,14 +16666,12 @@
       <w:r>
         <w:t xml:space="preserve">Средата </w:t>
       </w:r>
-      <w:proofErr w:type="spellStart"/>
       <w:r>
         <w:rPr>
           <w:lang w:val="en-US"/>
         </w:rPr>
         <w:t>FrozenLake</w:t>
       </w:r>
-      <w:proofErr w:type="spellEnd"/>
       <w:r>
         <w:t xml:space="preserve"> 3</w:t>
       </w:r>
@@ -15354,22 +16766,18 @@
               </w:rPr>
               <w:t xml:space="preserve"> = </w:t>
             </w:r>
-            <w:proofErr w:type="spellStart"/>
             <w:r>
               <w:t>FrozenLakeEnv</w:t>
             </w:r>
-            <w:proofErr w:type="spellEnd"/>
             <w:r>
               <w:rPr>
                 <w:lang w:val="bg-BG"/>
               </w:rPr>
               <w:t>(</w:t>
             </w:r>
-            <w:proofErr w:type="spellStart"/>
             <w:r>
               <w:t>desc</w:t>
             </w:r>
-            <w:proofErr w:type="spellEnd"/>
             <w:r>
               <w:rPr>
                 <w:lang w:val="bg-BG"/>
@@ -15420,15 +16828,7 @@
               <w:t xml:space="preserve">                          </w:t>
             </w:r>
             <w:r>
-              <w:t xml:space="preserve">"FFG"], </w:t>
-            </w:r>
-            <w:proofErr w:type="spellStart"/>
-            <w:r>
-              <w:t>is_slippery</w:t>
-            </w:r>
-            <w:proofErr w:type="spellEnd"/>
-            <w:r>
-              <w:t>=False)</w:t>
+              <w:t>"FFG"], is_slippery=False)</w:t>
             </w:r>
           </w:p>
         </w:tc>
@@ -15441,14 +16841,12 @@
       <w:r>
         <w:t xml:space="preserve">Таблица 6.2.1.2 Примерно инстанцииране на средата </w:t>
       </w:r>
-      <w:proofErr w:type="spellStart"/>
       <w:r>
         <w:rPr>
           <w:lang w:val="en-US"/>
         </w:rPr>
         <w:t>FrozenLake</w:t>
       </w:r>
-      <w:proofErr w:type="spellEnd"/>
       <w:r>
         <w:t xml:space="preserve"> 3</w:t>
       </w:r>
@@ -15588,14 +16986,12 @@
       <w:r>
         <w:t xml:space="preserve"> и следващото действи</w:t>
       </w:r>
-      <w:proofErr w:type="spellStart"/>
       <w:r>
         <w:rPr>
           <w:lang w:val="en-US"/>
         </w:rPr>
         <w:t>e</w:t>
       </w:r>
-      <w:proofErr w:type="spellEnd"/>
       <w:r>
         <w:t xml:space="preserve"> </w:t>
       </w:r>
@@ -15672,23 +17068,7 @@
               <w:pStyle w:val="code"/>
             </w:pPr>
             <w:r>
-              <w:t xml:space="preserve">====== </w:t>
-            </w:r>
-            <w:proofErr w:type="spellStart"/>
-            <w:r>
-              <w:t>all_states</w:t>
-            </w:r>
-            <w:proofErr w:type="spellEnd"/>
-            <w:r>
-              <w:t xml:space="preserve"> === </w:t>
-            </w:r>
-            <w:proofErr w:type="spellStart"/>
-            <w:r>
-              <w:t>all_actions</w:t>
-            </w:r>
-            <w:proofErr w:type="spellEnd"/>
-            <w:r>
-              <w:t xml:space="preserve"> ===</w:t>
+              <w:t>====== all_states === all_actions ===</w:t>
             </w:r>
           </w:p>
           <w:p>
@@ -15724,21 +17104,7 @@
               <w:rPr>
                 <w:lang w:val="de-DE"/>
               </w:rPr>
-              <w:t xml:space="preserve">      1      181    </w:t>
-            </w:r>
-            <w:proofErr w:type="spellStart"/>
-            <w:r>
-              <w:rPr>
-                <w:lang w:val="de-DE"/>
-              </w:rPr>
-              <w:t>dopa_synapse</w:t>
-            </w:r>
-            <w:proofErr w:type="spellEnd"/>
-            <w:r>
-              <w:rPr>
-                <w:lang w:val="de-DE"/>
-              </w:rPr>
-              <w:t xml:space="preserve">  0.09612   1.000</w:t>
+              <w:t xml:space="preserve">      1      181    dopa_synapse  0.09612   1.000</w:t>
             </w:r>
           </w:p>
           <w:p>
@@ -15752,21 +17118,7 @@
               <w:rPr>
                 <w:lang w:val="de-DE"/>
               </w:rPr>
-              <w:t xml:space="preserve">      1      271    </w:t>
-            </w:r>
-            <w:proofErr w:type="spellStart"/>
-            <w:r>
-              <w:rPr>
-                <w:lang w:val="de-DE"/>
-              </w:rPr>
-              <w:t>dopa_synapse</w:t>
-            </w:r>
-            <w:proofErr w:type="spellEnd"/>
-            <w:r>
-              <w:rPr>
-                <w:lang w:val="de-DE"/>
-              </w:rPr>
-              <w:t xml:space="preserve"> -0.004897   1.000</w:t>
+              <w:t xml:space="preserve">      1      271    dopa_synapse -0.004897   1.000</w:t>
             </w:r>
           </w:p>
           <w:p>
@@ -15780,21 +17132,7 @@
               <w:rPr>
                 <w:lang w:val="de-DE"/>
               </w:rPr>
-              <w:t xml:space="preserve">      1      361    </w:t>
-            </w:r>
-            <w:proofErr w:type="spellStart"/>
-            <w:r>
-              <w:rPr>
-                <w:lang w:val="de-DE"/>
-              </w:rPr>
-              <w:t>dopa_synapse</w:t>
-            </w:r>
-            <w:proofErr w:type="spellEnd"/>
-            <w:r>
-              <w:rPr>
-                <w:lang w:val="de-DE"/>
-              </w:rPr>
-              <w:t xml:space="preserve"> -0.007254   1.000</w:t>
+              <w:t xml:space="preserve">      1      361    dopa_synapse -0.007254   1.000</w:t>
             </w:r>
           </w:p>
           <w:p>
@@ -16712,25 +18050,21 @@
       <w:r>
         <w:t xml:space="preserve">време в милисекунди: </w:t>
       </w:r>
-      <w:proofErr w:type="spellStart"/>
       <w:r>
         <w:rPr>
           <w:lang w:val="en-US"/>
         </w:rPr>
         <w:t>sd</w:t>
       </w:r>
-      <w:proofErr w:type="spellEnd"/>
       <w:r>
         <w:t>_</w:t>
       </w:r>
-      <w:proofErr w:type="spellStart"/>
       <w:r>
         <w:rPr>
           <w:lang w:val="en-US"/>
         </w:rPr>
         <w:t>wta</w:t>
       </w:r>
-      <w:proofErr w:type="spellEnd"/>
       <w:r>
         <w:t xml:space="preserve"> </w:t>
       </w:r>
@@ -16759,14 +18093,12 @@
       <w:r>
         <w:t xml:space="preserve">, </w:t>
       </w:r>
-      <w:proofErr w:type="spellStart"/>
       <w:r>
         <w:rPr>
           <w:lang w:val="en-US"/>
         </w:rPr>
         <w:t>sd</w:t>
       </w:r>
-      <w:proofErr w:type="spellEnd"/>
       <w:r>
         <w:t>_</w:t>
       </w:r>
@@ -16788,14 +18120,12 @@
       <w:r>
         <w:t xml:space="preserve">, </w:t>
       </w:r>
-      <w:proofErr w:type="spellStart"/>
       <w:r>
         <w:rPr>
           <w:lang w:val="en-US"/>
         </w:rPr>
         <w:t>sd</w:t>
       </w:r>
-      <w:proofErr w:type="spellEnd"/>
       <w:r>
         <w:t>_</w:t>
       </w:r>
@@ -16817,14 +18147,12 @@
       <w:r>
         <w:t xml:space="preserve">, </w:t>
       </w:r>
-      <w:proofErr w:type="spellStart"/>
       <w:r>
         <w:rPr>
           <w:lang w:val="en-US"/>
         </w:rPr>
         <w:t>sd</w:t>
       </w:r>
-      <w:proofErr w:type="spellEnd"/>
       <w:r>
         <w:t>_</w:t>
       </w:r>
@@ -16857,25 +18185,21 @@
       <w:r>
         <w:t xml:space="preserve">На горната фигура в раздела </w:t>
       </w:r>
-      <w:proofErr w:type="spellStart"/>
       <w:r>
         <w:rPr>
           <w:lang w:val="en-US"/>
         </w:rPr>
         <w:t>sd</w:t>
       </w:r>
-      <w:proofErr w:type="spellEnd"/>
       <w:r>
         <w:t>_</w:t>
       </w:r>
-      <w:proofErr w:type="spellStart"/>
       <w:r>
         <w:rPr>
           <w:lang w:val="en-US"/>
         </w:rPr>
         <w:t>wta</w:t>
       </w:r>
-      <w:proofErr w:type="spellEnd"/>
       <w:r>
         <w:t xml:space="preserve">, което представлява звеното </w:t>
       </w:r>
@@ -16954,14 +18278,12 @@
       <w:r>
         <w:t xml:space="preserve"> последната подфигура). При </w:t>
       </w:r>
-      <w:proofErr w:type="spellStart"/>
       <w:r>
         <w:rPr>
           <w:lang w:val="en-US"/>
         </w:rPr>
         <w:t>sd</w:t>
       </w:r>
-      <w:proofErr w:type="spellEnd"/>
       <w:r>
         <w:t>_</w:t>
       </w:r>
@@ -16974,14 +18296,12 @@
       <w:r>
         <w:t xml:space="preserve"> се вижда как се активира само по едно състояние в даден момент от време, обозначаващо положението на агента върху дъската. При </w:t>
       </w:r>
-      <w:proofErr w:type="spellStart"/>
       <w:r>
         <w:rPr>
           <w:lang w:val="en-US"/>
         </w:rPr>
         <w:t>sd</w:t>
       </w:r>
-      <w:proofErr w:type="spellEnd"/>
       <w:r>
         <w:t>_</w:t>
       </w:r>
@@ -17000,14 +18320,12 @@
       <w:r>
         <w:t xml:space="preserve">При </w:t>
       </w:r>
-      <w:proofErr w:type="spellStart"/>
       <w:r>
         <w:rPr>
           <w:lang w:val="en-US"/>
         </w:rPr>
         <w:t>sd</w:t>
       </w:r>
-      <w:proofErr w:type="spellEnd"/>
       <w:r>
         <w:t>_</w:t>
       </w:r>
@@ -17029,14 +18347,12 @@
       <w:r>
         <w:t xml:space="preserve">6.2.2 Обучение при </w:t>
       </w:r>
-      <w:proofErr w:type="spellStart"/>
       <w:r>
         <w:rPr>
           <w:lang w:val="de-DE"/>
         </w:rPr>
         <w:t>Frozen</w:t>
       </w:r>
-      <w:proofErr w:type="spellEnd"/>
       <w:r>
         <w:t xml:space="preserve"> </w:t>
       </w:r>
@@ -17211,14 +18527,12 @@
       <w:r>
         <w:t xml:space="preserve">6.2.3 Обучение при </w:t>
       </w:r>
-      <w:proofErr w:type="spellStart"/>
       <w:r>
         <w:rPr>
           <w:lang w:val="de-DE"/>
         </w:rPr>
         <w:t>Frozen</w:t>
       </w:r>
-      <w:proofErr w:type="spellEnd"/>
       <w:r>
         <w:t xml:space="preserve"> </w:t>
       </w:r>
@@ -17441,20 +18755,12 @@
                 <w:lang w:val="fr-FR"/>
               </w:rPr>
             </w:pPr>
-            <w:proofErr w:type="spellStart"/>
             <w:r>
               <w:rPr>
                 <w:lang w:val="fr-FR"/>
               </w:rPr>
               <w:lastRenderedPageBreak/>
-              <w:t>tau_c</w:t>
-            </w:r>
-            <w:proofErr w:type="spellEnd"/>
-            <w:r>
-              <w:rPr>
-                <w:lang w:val="fr-FR"/>
-              </w:rPr>
-              <w:t xml:space="preserve"> = 50.0</w:t>
+              <w:t>tau_c = 50.0</w:t>
             </w:r>
           </w:p>
           <w:p>
@@ -17464,19 +18770,11 @@
                 <w:lang w:val="fr-FR"/>
               </w:rPr>
             </w:pPr>
-            <w:proofErr w:type="spellStart"/>
             <w:r>
               <w:rPr>
                 <w:lang w:val="fr-FR"/>
               </w:rPr>
-              <w:t>tau_n</w:t>
-            </w:r>
-            <w:proofErr w:type="spellEnd"/>
-            <w:r>
-              <w:rPr>
-                <w:lang w:val="fr-FR"/>
-              </w:rPr>
-              <w:t xml:space="preserve"> = 20.0</w:t>
+              <w:t>tau_n = 20.0</w:t>
             </w:r>
           </w:p>
           <w:p>
@@ -17486,19 +18784,11 @@
                 <w:lang w:val="fr-FR"/>
               </w:rPr>
             </w:pPr>
-            <w:proofErr w:type="spellStart"/>
             <w:r>
               <w:rPr>
                 <w:lang w:val="fr-FR"/>
               </w:rPr>
-              <w:t>tau_plus</w:t>
-            </w:r>
-            <w:proofErr w:type="spellEnd"/>
-            <w:r>
-              <w:rPr>
-                <w:lang w:val="fr-FR"/>
-              </w:rPr>
-              <w:t xml:space="preserve"> = 20.</w:t>
+              <w:t>tau_plus = 20.</w:t>
             </w:r>
           </w:p>
           <w:p>
@@ -17521,37 +18811,16 @@
             <w:pPr>
               <w:pStyle w:val="code"/>
             </w:pPr>
-            <w:proofErr w:type="spellStart"/>
-            <w:r>
-              <w:t>nest.CopyModel</w:t>
-            </w:r>
-            <w:proofErr w:type="spellEnd"/>
-            <w:r>
-              <w:t>(</w:t>
+            <w:r>
+              <w:t>nest.CopyModel(</w:t>
             </w:r>
             <w:bookmarkStart w:id="18" w:name="_Hlk127118039"/>
             <w:r>
-              <w:t>'</w:t>
-            </w:r>
-            <w:proofErr w:type="spellStart"/>
-            <w:r>
-              <w:t>stdp_dopamine_synapse</w:t>
-            </w:r>
-            <w:proofErr w:type="spellEnd"/>
-            <w:r>
-              <w:t>'</w:t>
+              <w:t>'stdp_dopamine_synapse'</w:t>
             </w:r>
             <w:bookmarkEnd w:id="18"/>
             <w:r>
-              <w:t>, '</w:t>
-            </w:r>
-            <w:proofErr w:type="spellStart"/>
-            <w:r>
-              <w:t>dopa_synapse</w:t>
-            </w:r>
-            <w:proofErr w:type="spellEnd"/>
-            <w:r>
-              <w:t>', {</w:t>
+              <w:t>, 'dopa_synapse', {</w:t>
             </w:r>
           </w:p>
           <w:p>
@@ -17568,91 +18837,7 @@
               <w:rPr>
                 <w:lang w:val="fr-FR"/>
               </w:rPr>
-              <w:t xml:space="preserve">'vt': </w:t>
-            </w:r>
-            <w:proofErr w:type="spellStart"/>
-            <w:r>
-              <w:rPr>
-                <w:lang w:val="fr-FR"/>
-              </w:rPr>
-              <w:t>vol_trans.get</w:t>
-            </w:r>
-            <w:proofErr w:type="spellEnd"/>
-            <w:r>
-              <w:rPr>
-                <w:lang w:val="fr-FR"/>
-              </w:rPr>
-              <w:t>('</w:t>
-            </w:r>
-            <w:proofErr w:type="spellStart"/>
-            <w:r>
-              <w:rPr>
-                <w:lang w:val="fr-FR"/>
-              </w:rPr>
-              <w:t>global_id</w:t>
-            </w:r>
-            <w:proofErr w:type="spellEnd"/>
-            <w:r>
-              <w:rPr>
-                <w:lang w:val="fr-FR"/>
-              </w:rPr>
-              <w:t>'), '</w:t>
-            </w:r>
-            <w:proofErr w:type="spellStart"/>
-            <w:r>
-              <w:rPr>
-                <w:lang w:val="fr-FR"/>
-              </w:rPr>
-              <w:t>A_plus</w:t>
-            </w:r>
-            <w:proofErr w:type="spellEnd"/>
-            <w:r>
-              <w:rPr>
-                <w:lang w:val="fr-FR"/>
-              </w:rPr>
-              <w:t>': 1, '</w:t>
-            </w:r>
-            <w:proofErr w:type="spellStart"/>
-            <w:r>
-              <w:rPr>
-                <w:lang w:val="fr-FR"/>
-              </w:rPr>
-              <w:t>A_minus</w:t>
-            </w:r>
-            <w:proofErr w:type="spellEnd"/>
-            <w:r>
-              <w:rPr>
-                <w:lang w:val="fr-FR"/>
-              </w:rPr>
-              <w:t>': .5, "</w:t>
-            </w:r>
-            <w:proofErr w:type="spellStart"/>
-            <w:r>
-              <w:rPr>
-                <w:lang w:val="fr-FR"/>
-              </w:rPr>
-              <w:t>tau_plus</w:t>
-            </w:r>
-            <w:proofErr w:type="spellEnd"/>
-            <w:r>
-              <w:rPr>
-                <w:lang w:val="fr-FR"/>
-              </w:rPr>
-              <w:t xml:space="preserve">": </w:t>
-            </w:r>
-            <w:proofErr w:type="spellStart"/>
-            <w:r>
-              <w:rPr>
-                <w:lang w:val="fr-FR"/>
-              </w:rPr>
-              <w:t>tau_plus</w:t>
-            </w:r>
-            <w:proofErr w:type="spellEnd"/>
-            <w:r>
-              <w:rPr>
-                <w:lang w:val="fr-FR"/>
-              </w:rPr>
-              <w:t>,</w:t>
+              <w:t>'vt': vol_trans.get('global_id'), 'A_plus': 1, 'A_minus': .5, "tau_plus": tau_plus,</w:t>
             </w:r>
           </w:p>
           <w:p>
@@ -17666,91 +18851,7 @@
               <w:rPr>
                 <w:lang w:val="fr-FR"/>
               </w:rPr>
-              <w:t xml:space="preserve">    '</w:t>
-            </w:r>
-            <w:proofErr w:type="spellStart"/>
-            <w:r>
-              <w:rPr>
-                <w:lang w:val="fr-FR"/>
-              </w:rPr>
-              <w:t>Wmin</w:t>
-            </w:r>
-            <w:proofErr w:type="spellEnd"/>
-            <w:r>
-              <w:rPr>
-                <w:lang w:val="fr-FR"/>
-              </w:rPr>
-              <w:t>': -10., '</w:t>
-            </w:r>
-            <w:proofErr w:type="spellStart"/>
-            <w:r>
-              <w:rPr>
-                <w:lang w:val="fr-FR"/>
-              </w:rPr>
-              <w:t>Wmax</w:t>
-            </w:r>
-            <w:proofErr w:type="spellEnd"/>
-            <w:r>
-              <w:rPr>
-                <w:lang w:val="fr-FR"/>
-              </w:rPr>
-              <w:t>': 10., 'b': 0., '</w:t>
-            </w:r>
-            <w:proofErr w:type="spellStart"/>
-            <w:r>
-              <w:rPr>
-                <w:lang w:val="fr-FR"/>
-              </w:rPr>
-              <w:t>tau_n</w:t>
-            </w:r>
-            <w:proofErr w:type="spellEnd"/>
-            <w:r>
-              <w:rPr>
-                <w:lang w:val="fr-FR"/>
-              </w:rPr>
-              <w:t xml:space="preserve">': </w:t>
-            </w:r>
-            <w:proofErr w:type="spellStart"/>
-            <w:r>
-              <w:rPr>
-                <w:lang w:val="fr-FR"/>
-              </w:rPr>
-              <w:t>tau_n</w:t>
-            </w:r>
-            <w:proofErr w:type="spellEnd"/>
-            <w:r>
-              <w:rPr>
-                <w:lang w:val="fr-FR"/>
-              </w:rPr>
-              <w:t>, '</w:t>
-            </w:r>
-            <w:proofErr w:type="spellStart"/>
-            <w:r>
-              <w:rPr>
-                <w:lang w:val="fr-FR"/>
-              </w:rPr>
-              <w:t>tau_c</w:t>
-            </w:r>
-            <w:proofErr w:type="spellEnd"/>
-            <w:r>
-              <w:rPr>
-                <w:lang w:val="fr-FR"/>
-              </w:rPr>
-              <w:t xml:space="preserve">': </w:t>
-            </w:r>
-            <w:proofErr w:type="spellStart"/>
-            <w:r>
-              <w:rPr>
-                <w:lang w:val="fr-FR"/>
-              </w:rPr>
-              <w:t>tau_c</w:t>
-            </w:r>
-            <w:proofErr w:type="spellEnd"/>
-            <w:r>
-              <w:rPr>
-                <w:lang w:val="fr-FR"/>
-              </w:rPr>
-              <w:t>})</w:t>
+              <w:t xml:space="preserve">    'Wmin': -10., 'Wmax': 10., 'b': 0., 'tau_n': tau_n, 'tau_c': tau_c})</w:t>
             </w:r>
           </w:p>
         </w:tc>
@@ -17826,11 +18927,9 @@
               </w:rPr>
               <w:t>.</w:t>
             </w:r>
-            <w:proofErr w:type="spellStart"/>
             <w:r>
               <w:t>SetStatus</w:t>
             </w:r>
-            <w:proofErr w:type="spellEnd"/>
             <w:r>
               <w:rPr>
                 <w:lang w:val="bg-BG"/>
@@ -17846,11 +18945,9 @@
               </w:rPr>
               <w:t>.</w:t>
             </w:r>
-            <w:proofErr w:type="spellStart"/>
             <w:r>
               <w:t>GetConnections</w:t>
             </w:r>
-            <w:proofErr w:type="spellEnd"/>
             <w:r>
               <w:rPr>
                 <w:lang w:val="bg-BG"/>
@@ -18151,14 +19248,12 @@
       <w:r>
         <w:t xml:space="preserve"> кръга. Ако е малко и недостатъчно, агентът ще избира винаги едно и също действие. Ако е много голямо, тогава ще чакаме много при изпълнение на експериментите. Второто време влияе до толкова до колкото да се обучат допаминовите синапси. Ако е много голямо, тогава стойностите бързо ще се наситят до </w:t>
       </w:r>
-      <w:proofErr w:type="spellStart"/>
       <w:r>
         <w:rPr>
           <w:lang w:val="en-US"/>
         </w:rPr>
         <w:t>Wmax</w:t>
       </w:r>
-      <w:proofErr w:type="spellEnd"/>
       <w:r>
         <w:t>=10</w:t>
       </w:r>
@@ -18449,7 +19544,6 @@
       <w:r>
         <w:t xml:space="preserve">] </w:t>
       </w:r>
-      <w:proofErr w:type="spellStart"/>
       <w:r>
         <w:rPr>
           <w:lang w:val="nl-NL"/>
@@ -18462,31 +19556,17 @@
         </w:rPr>
         <w:t>ozenLake</w:t>
       </w:r>
-      <w:proofErr w:type="spellEnd"/>
       <w:r>
         <w:t xml:space="preserve">, OpenGym, </w:t>
       </w:r>
-      <w:r>
-        <w:fldChar w:fldCharType="begin"/>
-      </w:r>
-      <w:r>
-        <w:instrText>HYPERLINK "https://www.gymlibrary.dev/environments/toy_text/frozen_lake/"</w:instrText>
-      </w:r>
-      <w:r>
-        <w:fldChar w:fldCharType="separate"/>
-      </w:r>
-      <w:r>
-        <w:rPr>
-          <w:rStyle w:val="Hyperlink"/>
-        </w:rPr>
-        <w:t>https://www.gymlibrary.dev/environments/toy_text/frozen_lake/</w:t>
-      </w:r>
-      <w:r>
-        <w:rPr>
-          <w:rStyle w:val="Hyperlink"/>
-        </w:rPr>
-        <w:fldChar w:fldCharType="end"/>
-      </w:r>
+      <w:hyperlink r:id="rId46" w:history="1">
+        <w:r>
+          <w:rPr>
+            <w:rStyle w:val="Hyperlink"/>
+          </w:rPr>
+          <w:t>https://www.gymlibrary.dev/environments/toy_text/frozen_lake/</w:t>
+        </w:r>
+      </w:hyperlink>
       <w:r>
         <w:rPr>
           <w:lang w:val="nl-NL"/>
@@ -18506,7 +19586,7 @@
         </w:rPr>
         <w:t xml:space="preserve">[5] NEST simulator, </w:t>
       </w:r>
-      <w:hyperlink r:id="rId46" w:history="1">
+      <w:hyperlink r:id="rId47" w:history="1">
         <w:r>
           <w:rPr>
             <w:rStyle w:val="Hyperlink"/>
@@ -18539,55 +19619,27 @@
         <w:rPr>
           <w:lang w:val="en-GB"/>
         </w:rPr>
-        <w:t xml:space="preserve">[6] Gerstner W, Kistler M, </w:t>
-      </w:r>
-      <w:proofErr w:type="spellStart"/>
+        <w:t>[6] Gerstner W, Kistler M, Naud R, Paninski L. (</w:t>
+      </w:r>
       <w:r>
         <w:rPr>
           <w:lang w:val="en-GB"/>
         </w:rPr>
-        <w:t>Naud</w:t>
-      </w:r>
-      <w:proofErr w:type="spellEnd"/>
+        <w:t xml:space="preserve">2014), </w:t>
+      </w:r>
       <w:r>
         <w:rPr>
           <w:lang w:val="en-GB"/>
         </w:rPr>
-        <w:t xml:space="preserve"> R, </w:t>
-      </w:r>
-      <w:proofErr w:type="spellStart"/>
+        <w:t xml:space="preserve">Neuronal Dynamics, </w:t>
+      </w:r>
       <w:r>
         <w:rPr>
           <w:lang w:val="en-GB"/>
         </w:rPr>
-        <w:t>Paninski</w:t>
-      </w:r>
-      <w:proofErr w:type="spellEnd"/>
-      <w:r>
-        <w:rPr>
-          <w:lang w:val="en-GB"/>
-        </w:rPr>
-        <w:t xml:space="preserve"> L. (</w:t>
-      </w:r>
-      <w:r>
-        <w:rPr>
-          <w:lang w:val="en-GB"/>
-        </w:rPr>
-        <w:t xml:space="preserve">2014), </w:t>
-      </w:r>
-      <w:r>
-        <w:rPr>
-          <w:lang w:val="en-GB"/>
-        </w:rPr>
-        <w:t xml:space="preserve">Neuronal Dynamics, </w:t>
-      </w:r>
-      <w:r>
-        <w:rPr>
-          <w:lang w:val="en-GB"/>
-        </w:rPr>
         <w:t xml:space="preserve">Cambridge university press, </w:t>
       </w:r>
-      <w:hyperlink r:id="rId47" w:history="1">
+      <w:hyperlink r:id="rId48" w:history="1">
         <w:r>
           <w:rPr>
             <w:rStyle w:val="Hyperlink"/>
@@ -18731,7 +19783,7 @@
       <w:bookmarkEnd w:id="22"/>
     </w:p>
     <w:p>
-      <w:hyperlink r:id="rId48" w:history="1">
+      <w:hyperlink r:id="rId49" w:history="1">
         <w:r>
           <w:rPr>
             <w:rStyle w:val="Hyperlink"/>
@@ -18742,8 +19794,8 @@
     </w:p>
     <w:p/>
     <w:sectPr>
-      <w:headerReference w:type="default" r:id="rId49"/>
-      <w:footerReference w:type="default" r:id="rId50"/>
+      <w:headerReference w:type="default" r:id="rId50"/>
+      <w:footerReference w:type="default" r:id="rId51"/>
       <w:pgSz w:w="11906" w:h="16838"/>
       <w:pgMar w:top="1440" w:right="1440" w:bottom="1440" w:left="1440" w:header="708" w:footer="708" w:gutter="0"/>
       <w:cols w:space="708"/>

</xml_diff>